<commit_message>
DIPLOM-3: Add draft back and init front
</commit_message>
<xml_diff>
--- a/diplom.docx
+++ b/diplom.docx
@@ -207,6 +207,338 @@
         </w:rPr>
         <w:lastRenderedPageBreak/>
         <w:t>Содержание</w:t>
+      </w:r>
+    </w:p>
+    <w:p>
+      <w:pPr>
+        <w:spacing w:before="100" w:beforeAutospacing="1" w:after="100" w:afterAutospacing="1" w:line="360" w:lineRule="auto"/>
+        <w:jc w:val="center"/>
+        <w:rPr>
+          <w:rFonts w:ascii="Noto Sans" w:hAnsi="Noto Sans" w:cs="Noto Sans"/>
+          <w:sz w:val="16"/>
+          <w:szCs w:val="16"/>
+          <w:bdr w:val="none" w:sz="0" w:space="0" w:color="auto" w:frame="1"/>
+        </w:rPr>
+      </w:pPr>
+      <w:r>
+        <w:rPr>
+          <w:rFonts w:ascii="Noto Sans" w:hAnsi="Noto Sans" w:cs="Noto Sans"/>
+          <w:sz w:val="16"/>
+          <w:szCs w:val="16"/>
+          <w:bdr w:val="none" w:sz="0" w:space="0" w:color="auto" w:frame="1"/>
+        </w:rPr>
+        <w:t xml:space="preserve">Введение </w:t>
+      </w:r>
+    </w:p>
+    <w:p>
+      <w:pPr>
+        <w:spacing w:before="100" w:beforeAutospacing="1" w:after="100" w:afterAutospacing="1" w:line="360" w:lineRule="auto"/>
+        <w:jc w:val="center"/>
+        <w:rPr>
+          <w:rFonts w:ascii="Noto Sans" w:hAnsi="Noto Sans" w:cs="Noto Sans"/>
+          <w:sz w:val="16"/>
+          <w:szCs w:val="16"/>
+          <w:bdr w:val="none" w:sz="0" w:space="0" w:color="auto" w:frame="1"/>
+        </w:rPr>
+      </w:pPr>
+      <w:r>
+        <w:rPr>
+          <w:rFonts w:ascii="Noto Sans" w:hAnsi="Noto Sans" w:cs="Noto Sans"/>
+          <w:sz w:val="16"/>
+          <w:szCs w:val="16"/>
+          <w:bdr w:val="none" w:sz="0" w:space="0" w:color="auto" w:frame="1"/>
+        </w:rPr>
+        <w:t xml:space="preserve">Глава 1. Обоснование необходимости разработки геопортала для агрегирования данных и моделирования объектов жилищного фонда </w:t>
+      </w:r>
+    </w:p>
+    <w:p>
+      <w:pPr>
+        <w:spacing w:before="100" w:beforeAutospacing="1" w:after="100" w:afterAutospacing="1" w:line="360" w:lineRule="auto"/>
+        <w:jc w:val="center"/>
+        <w:rPr>
+          <w:rFonts w:ascii="Noto Sans" w:hAnsi="Noto Sans" w:cs="Noto Sans"/>
+          <w:sz w:val="16"/>
+          <w:szCs w:val="16"/>
+          <w:bdr w:val="none" w:sz="0" w:space="0" w:color="auto" w:frame="1"/>
+        </w:rPr>
+      </w:pPr>
+      <w:r>
+        <w:rPr>
+          <w:rFonts w:ascii="Noto Sans" w:hAnsi="Noto Sans" w:cs="Noto Sans"/>
+          <w:sz w:val="16"/>
+          <w:szCs w:val="16"/>
+          <w:bdr w:val="none" w:sz="0" w:space="0" w:color="auto" w:frame="1"/>
+        </w:rPr>
+        <w:t xml:space="preserve">1.1 Понятие и назначение ГИС </w:t>
+      </w:r>
+    </w:p>
+    <w:p>
+      <w:pPr>
+        <w:spacing w:before="100" w:beforeAutospacing="1" w:after="100" w:afterAutospacing="1" w:line="360" w:lineRule="auto"/>
+        <w:jc w:val="center"/>
+        <w:rPr>
+          <w:rFonts w:ascii="Noto Sans" w:hAnsi="Noto Sans" w:cs="Noto Sans"/>
+          <w:sz w:val="16"/>
+          <w:szCs w:val="16"/>
+          <w:bdr w:val="none" w:sz="0" w:space="0" w:color="auto" w:frame="1"/>
+        </w:rPr>
+      </w:pPr>
+      <w:r>
+        <w:rPr>
+          <w:rFonts w:ascii="Noto Sans" w:hAnsi="Noto Sans" w:cs="Noto Sans"/>
+          <w:sz w:val="16"/>
+          <w:szCs w:val="16"/>
+          <w:bdr w:val="none" w:sz="0" w:space="0" w:color="auto" w:frame="1"/>
+        </w:rPr>
+        <w:t>1.2 ГИС-технологии и Веб-ГИС</w:t>
+      </w:r>
+    </w:p>
+    <w:p>
+      <w:pPr>
+        <w:spacing w:before="100" w:beforeAutospacing="1" w:after="100" w:afterAutospacing="1" w:line="360" w:lineRule="auto"/>
+        <w:jc w:val="center"/>
+        <w:rPr>
+          <w:rFonts w:ascii="Noto Sans" w:hAnsi="Noto Sans" w:cs="Noto Sans"/>
+          <w:sz w:val="16"/>
+          <w:szCs w:val="16"/>
+          <w:bdr w:val="none" w:sz="0" w:space="0" w:color="auto" w:frame="1"/>
+        </w:rPr>
+      </w:pPr>
+      <w:r>
+        <w:rPr>
+          <w:rFonts w:ascii="Noto Sans" w:hAnsi="Noto Sans" w:cs="Noto Sans"/>
+          <w:sz w:val="16"/>
+          <w:szCs w:val="16"/>
+          <w:bdr w:val="none" w:sz="0" w:space="0" w:color="auto" w:frame="1"/>
+        </w:rPr>
+        <w:t xml:space="preserve"> 1.3 Анализ существующих разработок </w:t>
+      </w:r>
+    </w:p>
+    <w:p>
+      <w:pPr>
+        <w:spacing w:before="100" w:beforeAutospacing="1" w:after="100" w:afterAutospacing="1" w:line="360" w:lineRule="auto"/>
+        <w:jc w:val="center"/>
+        <w:rPr>
+          <w:rFonts w:ascii="Noto Sans" w:hAnsi="Noto Sans" w:cs="Noto Sans"/>
+          <w:sz w:val="16"/>
+          <w:szCs w:val="16"/>
+          <w:bdr w:val="none" w:sz="0" w:space="0" w:color="auto" w:frame="1"/>
+        </w:rPr>
+      </w:pPr>
+      <w:r>
+        <w:rPr>
+          <w:rFonts w:ascii="Noto Sans" w:hAnsi="Noto Sans" w:cs="Noto Sans"/>
+          <w:sz w:val="16"/>
+          <w:szCs w:val="16"/>
+          <w:bdr w:val="none" w:sz="0" w:space="0" w:color="auto" w:frame="1"/>
+        </w:rPr>
+        <w:t xml:space="preserve">Глава 2. Анализ и выбор инструментального программного средства для разработки приложения </w:t>
+      </w:r>
+    </w:p>
+    <w:p>
+      <w:pPr>
+        <w:spacing w:before="100" w:beforeAutospacing="1" w:after="100" w:afterAutospacing="1" w:line="360" w:lineRule="auto"/>
+        <w:jc w:val="center"/>
+        <w:rPr>
+          <w:rFonts w:ascii="Noto Sans" w:hAnsi="Noto Sans" w:cs="Noto Sans"/>
+          <w:sz w:val="16"/>
+          <w:szCs w:val="16"/>
+          <w:bdr w:val="none" w:sz="0" w:space="0" w:color="auto" w:frame="1"/>
+        </w:rPr>
+      </w:pPr>
+      <w:r>
+        <w:rPr>
+          <w:rFonts w:ascii="Noto Sans" w:hAnsi="Noto Sans" w:cs="Noto Sans"/>
+          <w:sz w:val="16"/>
+          <w:szCs w:val="16"/>
+          <w:bdr w:val="none" w:sz="0" w:space="0" w:color="auto" w:frame="1"/>
+        </w:rPr>
+        <w:t>2.1 Требования к разрабатываемому приложению</w:t>
+      </w:r>
+    </w:p>
+    <w:p>
+      <w:pPr>
+        <w:spacing w:before="100" w:beforeAutospacing="1" w:after="100" w:afterAutospacing="1" w:line="360" w:lineRule="auto"/>
+        <w:jc w:val="center"/>
+        <w:rPr>
+          <w:rFonts w:ascii="Noto Sans" w:hAnsi="Noto Sans" w:cs="Noto Sans"/>
+          <w:sz w:val="16"/>
+          <w:szCs w:val="16"/>
+          <w:bdr w:val="none" w:sz="0" w:space="0" w:color="auto" w:frame="1"/>
+        </w:rPr>
+      </w:pPr>
+      <w:r>
+        <w:rPr>
+          <w:rFonts w:ascii="Noto Sans" w:hAnsi="Noto Sans" w:cs="Noto Sans"/>
+          <w:sz w:val="16"/>
+          <w:szCs w:val="16"/>
+          <w:bdr w:val="none" w:sz="0" w:space="0" w:color="auto" w:frame="1"/>
+        </w:rPr>
+        <w:t xml:space="preserve"> 2.2 Выбор фреймворка для разработки серверной составляющей приложения</w:t>
+      </w:r>
+    </w:p>
+    <w:p>
+      <w:pPr>
+        <w:spacing w:before="100" w:beforeAutospacing="1" w:after="100" w:afterAutospacing="1" w:line="360" w:lineRule="auto"/>
+        <w:jc w:val="center"/>
+        <w:rPr>
+          <w:rFonts w:ascii="Noto Sans" w:hAnsi="Noto Sans" w:cs="Noto Sans"/>
+          <w:sz w:val="16"/>
+          <w:szCs w:val="16"/>
+          <w:bdr w:val="none" w:sz="0" w:space="0" w:color="auto" w:frame="1"/>
+        </w:rPr>
+      </w:pPr>
+      <w:r>
+        <w:rPr>
+          <w:rFonts w:ascii="Noto Sans" w:hAnsi="Noto Sans" w:cs="Noto Sans"/>
+          <w:sz w:val="16"/>
+          <w:szCs w:val="16"/>
+          <w:bdr w:val="none" w:sz="0" w:space="0" w:color="auto" w:frame="1"/>
+        </w:rPr>
+        <w:t xml:space="preserve"> 2.3 Выбор фреймворка для разработки клиентской части приложения</w:t>
+      </w:r>
+    </w:p>
+    <w:p>
+      <w:pPr>
+        <w:spacing w:before="100" w:beforeAutospacing="1" w:after="100" w:afterAutospacing="1" w:line="360" w:lineRule="auto"/>
+        <w:jc w:val="center"/>
+        <w:rPr>
+          <w:rFonts w:ascii="Noto Sans" w:hAnsi="Noto Sans" w:cs="Noto Sans"/>
+          <w:sz w:val="16"/>
+          <w:szCs w:val="16"/>
+          <w:bdr w:val="none" w:sz="0" w:space="0" w:color="auto" w:frame="1"/>
+        </w:rPr>
+      </w:pPr>
+      <w:r>
+        <w:rPr>
+          <w:rFonts w:ascii="Noto Sans" w:hAnsi="Noto Sans" w:cs="Noto Sans"/>
+          <w:sz w:val="16"/>
+          <w:szCs w:val="16"/>
+          <w:bdr w:val="none" w:sz="0" w:space="0" w:color="auto" w:frame="1"/>
+        </w:rPr>
+        <w:t xml:space="preserve"> Глава 3. Разработка приложения </w:t>
+      </w:r>
+    </w:p>
+    <w:p>
+      <w:pPr>
+        <w:spacing w:before="100" w:beforeAutospacing="1" w:after="100" w:afterAutospacing="1" w:line="360" w:lineRule="auto"/>
+        <w:jc w:val="center"/>
+        <w:rPr>
+          <w:rFonts w:ascii="Noto Sans" w:hAnsi="Noto Sans" w:cs="Noto Sans"/>
+          <w:sz w:val="16"/>
+          <w:szCs w:val="16"/>
+          <w:bdr w:val="none" w:sz="0" w:space="0" w:color="auto" w:frame="1"/>
+        </w:rPr>
+      </w:pPr>
+      <w:r>
+        <w:rPr>
+          <w:rFonts w:ascii="Noto Sans" w:hAnsi="Noto Sans" w:cs="Noto Sans"/>
+          <w:sz w:val="16"/>
+          <w:szCs w:val="16"/>
+          <w:bdr w:val="none" w:sz="0" w:space="0" w:color="auto" w:frame="1"/>
+        </w:rPr>
+        <w:t>3.1 Обзор библиотеки NodeJS</w:t>
+      </w:r>
+    </w:p>
+    <w:p>
+      <w:pPr>
+        <w:spacing w:before="100" w:beforeAutospacing="1" w:after="100" w:afterAutospacing="1" w:line="360" w:lineRule="auto"/>
+        <w:jc w:val="center"/>
+        <w:rPr>
+          <w:rFonts w:ascii="Noto Sans" w:hAnsi="Noto Sans" w:cs="Noto Sans"/>
+          <w:sz w:val="16"/>
+          <w:szCs w:val="16"/>
+          <w:bdr w:val="none" w:sz="0" w:space="0" w:color="auto" w:frame="1"/>
+        </w:rPr>
+      </w:pPr>
+      <w:r>
+        <w:rPr>
+          <w:rFonts w:ascii="Noto Sans" w:hAnsi="Noto Sans" w:cs="Noto Sans"/>
+          <w:sz w:val="16"/>
+          <w:szCs w:val="16"/>
+          <w:bdr w:val="none" w:sz="0" w:space="0" w:color="auto" w:frame="1"/>
+        </w:rPr>
+        <w:t xml:space="preserve"> 3.2 Обзор модуля модуля NodeJS Express для написания серверной части приложения</w:t>
+      </w:r>
+    </w:p>
+    <w:p>
+      <w:pPr>
+        <w:spacing w:before="100" w:beforeAutospacing="1" w:after="100" w:afterAutospacing="1" w:line="360" w:lineRule="auto"/>
+        <w:jc w:val="center"/>
+        <w:rPr>
+          <w:rFonts w:ascii="Noto Sans" w:hAnsi="Noto Sans" w:cs="Noto Sans"/>
+          <w:sz w:val="16"/>
+          <w:szCs w:val="16"/>
+          <w:bdr w:val="none" w:sz="0" w:space="0" w:color="auto" w:frame="1"/>
+        </w:rPr>
+      </w:pPr>
+      <w:r>
+        <w:rPr>
+          <w:rFonts w:ascii="Noto Sans" w:hAnsi="Noto Sans" w:cs="Noto Sans"/>
+          <w:sz w:val="16"/>
+          <w:szCs w:val="16"/>
+          <w:bdr w:val="none" w:sz="0" w:space="0" w:color="auto" w:frame="1"/>
+        </w:rPr>
+        <w:t xml:space="preserve"> 3.3 Обзор сервиса ADS-API.RU</w:t>
+      </w:r>
+    </w:p>
+    <w:p>
+      <w:pPr>
+        <w:spacing w:before="100" w:beforeAutospacing="1" w:after="100" w:afterAutospacing="1" w:line="360" w:lineRule="auto"/>
+        <w:jc w:val="center"/>
+        <w:rPr>
+          <w:rFonts w:ascii="Noto Sans" w:hAnsi="Noto Sans" w:cs="Noto Sans"/>
+          <w:sz w:val="16"/>
+          <w:szCs w:val="16"/>
+          <w:bdr w:val="none" w:sz="0" w:space="0" w:color="auto" w:frame="1"/>
+        </w:rPr>
+      </w:pPr>
+      <w:r>
+        <w:rPr>
+          <w:rFonts w:ascii="Noto Sans" w:hAnsi="Noto Sans" w:cs="Noto Sans"/>
+          <w:sz w:val="16"/>
+          <w:szCs w:val="16"/>
+          <w:bdr w:val="none" w:sz="0" w:space="0" w:color="auto" w:frame="1"/>
+        </w:rPr>
+        <w:t xml:space="preserve"> 3.4 Обзор библиотек Leaflet и React-Leaflet для написания клиентской части приложения</w:t>
+      </w:r>
+    </w:p>
+    <w:p>
+      <w:pPr>
+        <w:spacing w:before="100" w:beforeAutospacing="1" w:after="100" w:afterAutospacing="1" w:line="360" w:lineRule="auto"/>
+        <w:jc w:val="center"/>
+        <w:rPr>
+          <w:rFonts w:ascii="Noto Sans" w:hAnsi="Noto Sans" w:cs="Noto Sans"/>
+          <w:sz w:val="16"/>
+          <w:szCs w:val="16"/>
+          <w:bdr w:val="none" w:sz="0" w:space="0" w:color="auto" w:frame="1"/>
+        </w:rPr>
+      </w:pPr>
+      <w:r>
+        <w:rPr>
+          <w:rFonts w:ascii="Noto Sans" w:hAnsi="Noto Sans" w:cs="Noto Sans"/>
+          <w:sz w:val="16"/>
+          <w:szCs w:val="16"/>
+          <w:bdr w:val="none" w:sz="0" w:space="0" w:color="auto" w:frame="1"/>
+        </w:rPr>
+        <w:t xml:space="preserve"> Заключение</w:t>
+      </w:r>
+    </w:p>
+    <w:p>
+      <w:pPr>
+        <w:spacing w:before="100" w:beforeAutospacing="1" w:after="100" w:afterAutospacing="1" w:line="360" w:lineRule="auto"/>
+        <w:jc w:val="center"/>
+        <w:rPr>
+          <w:rFonts w:ascii="Times New Roman" w:hAnsi="Times New Roman" w:cs="Times New Roman"/>
+          <w:sz w:val="32"/>
+        </w:rPr>
+      </w:pPr>
+      <w:r>
+        <w:rPr>
+          <w:rFonts w:ascii="Noto Sans" w:hAnsi="Noto Sans" w:cs="Noto Sans"/>
+          <w:bdr w:val="none" w:sz="0" w:space="0" w:color="auto" w:frame="1"/>
+        </w:rPr>
+        <w:t xml:space="preserve"> Список литературы</w:t>
       </w:r>
     </w:p>
     <w:p>
@@ -364,33 +696,23 @@
     </w:p>
     <w:p>
       <w:pPr>
-        <w:pStyle w:val="1"/>
-        <w:spacing w:before="100" w:beforeAutospacing="1" w:after="100" w:afterAutospacing="1" w:line="360" w:lineRule="auto"/>
+        <w:spacing w:after="0" w:line="360" w:lineRule="auto"/>
         <w:jc w:val="center"/>
         <w:rPr>
           <w:rFonts w:ascii="Times New Roman" w:hAnsi="Times New Roman" w:cs="Times New Roman"/>
-          <w:sz w:val="24"/>
-          <w:szCs w:val="24"/>
-        </w:rPr>
-      </w:pPr>
-      <w:bookmarkStart w:id="1" w:name="_Toc139819223"/>
-      <w:r>
-        <w:rPr>
-          <w:rFonts w:ascii="Times New Roman" w:hAnsi="Times New Roman" w:cs="Times New Roman"/>
-          <w:color w:val="000000" w:themeColor="text1"/>
+          <w:sz w:val="32"/>
+          <w:szCs w:val="32"/>
+        </w:rPr>
+      </w:pPr>
+      <w:r>
+        <w:rPr>
+          <w:rFonts w:ascii="Times New Roman" w:hAnsi="Times New Roman" w:cs="Times New Roman"/>
+          <w:sz w:val="32"/>
+          <w:szCs w:val="32"/>
         </w:rPr>
         <w:lastRenderedPageBreak/>
         <w:t>Введение</w:t>
       </w:r>
-      <w:bookmarkEnd w:id="1"/>
-      <w:r>
-        <w:rPr>
-          <w:rFonts w:ascii="Times New Roman" w:hAnsi="Times New Roman" w:cs="Times New Roman"/>
-          <w:sz w:val="24"/>
-          <w:szCs w:val="24"/>
-        </w:rPr>
-        <w:t xml:space="preserve"> </w:t>
-      </w:r>
     </w:p>
     <w:p>
       <w:pPr>
@@ -952,25 +1274,7 @@
           <w:sz w:val="28"/>
           <w:szCs w:val="28"/>
         </w:rPr>
-        <w:t xml:space="preserve"> Это решит проблему </w:t>
-      </w:r>
-      <w:proofErr w:type="spellStart"/>
-      <w:r>
-        <w:rPr>
-          <w:rFonts w:ascii="Times New Roman" w:hAnsi="Times New Roman" w:cs="Times New Roman"/>
-          <w:sz w:val="28"/>
-          <w:szCs w:val="28"/>
-        </w:rPr>
-        <w:t>децентрализованности</w:t>
-      </w:r>
-      <w:proofErr w:type="spellEnd"/>
-      <w:r>
-        <w:rPr>
-          <w:rFonts w:ascii="Times New Roman" w:hAnsi="Times New Roman" w:cs="Times New Roman"/>
-          <w:sz w:val="28"/>
-          <w:szCs w:val="28"/>
-        </w:rPr>
-        <w:t xml:space="preserve"> источников информации о рынке жилищного фонда и избавит пользователя от траты лишнего времени на использование различных информационных сервисов для решения своих задач</w:t>
+        <w:t xml:space="preserve"> Это решит проблему децентрализованности источников информации о рынке жилищного фонда и избавит пользователя от траты лишнего времени на использование различных информационных сервисов для решения своих задач</w:t>
       </w:r>
       <w:r>
         <w:rPr>
@@ -1039,25 +1343,7 @@
           <w:sz w:val="28"/>
           <w:szCs w:val="28"/>
         </w:rPr>
-        <w:t xml:space="preserve">прототип </w:t>
-      </w:r>
-      <w:proofErr w:type="spellStart"/>
-      <w:r>
-        <w:rPr>
-          <w:rFonts w:ascii="Times New Roman" w:hAnsi="Times New Roman" w:cs="Times New Roman"/>
-          <w:sz w:val="28"/>
-          <w:szCs w:val="28"/>
-        </w:rPr>
-        <w:t>геопортала</w:t>
-      </w:r>
-      <w:proofErr w:type="spellEnd"/>
-      <w:r>
-        <w:rPr>
-          <w:rFonts w:ascii="Times New Roman" w:hAnsi="Times New Roman" w:cs="Times New Roman"/>
-          <w:sz w:val="28"/>
-          <w:szCs w:val="28"/>
-        </w:rPr>
-        <w:t xml:space="preserve"> для агрегирования данных и моделирования объектов жилищного фонда, </w:t>
+        <w:t xml:space="preserve">прототип геопортала для агрегирования данных и моделирования объектов жилищного фонда, </w:t>
       </w:r>
       <w:r>
         <w:rPr>
@@ -1134,25 +1420,7 @@
           <w:sz w:val="28"/>
           <w:szCs w:val="28"/>
         </w:rPr>
-        <w:t xml:space="preserve"> интерфейсы программирования приложений (Application </w:t>
-      </w:r>
-      <w:proofErr w:type="spellStart"/>
-      <w:r>
-        <w:rPr>
-          <w:rFonts w:ascii="Times New Roman" w:hAnsi="Times New Roman" w:cs="Times New Roman"/>
-          <w:sz w:val="28"/>
-          <w:szCs w:val="28"/>
-        </w:rPr>
-        <w:t>Programming</w:t>
-      </w:r>
-      <w:proofErr w:type="spellEnd"/>
-      <w:r>
-        <w:rPr>
-          <w:rFonts w:ascii="Times New Roman" w:hAnsi="Times New Roman" w:cs="Times New Roman"/>
-          <w:sz w:val="28"/>
-          <w:szCs w:val="28"/>
-        </w:rPr>
-        <w:t xml:space="preserve"> Interface) для работы с цифровыми картами</w:t>
+        <w:t xml:space="preserve"> интерфейсы программирования приложений (Application Programming Interface) для работы с цифровыми картами</w:t>
       </w:r>
       <w:r>
         <w:rPr>
@@ -1297,43 +1565,39 @@
           <w:sz w:val="28"/>
           <w:szCs w:val="28"/>
         </w:rPr>
-        <w:t xml:space="preserve">и повышения уровня понимания базовых принципов работы с </w:t>
-      </w:r>
-      <w:r>
-        <w:rPr>
-          <w:rFonts w:ascii="Times New Roman" w:hAnsi="Times New Roman" w:cs="Times New Roman"/>
-          <w:sz w:val="28"/>
-          <w:szCs w:val="28"/>
-          <w:lang w:val="en-US"/>
-        </w:rPr>
-        <w:t>Web</w:t>
-      </w:r>
-      <w:r>
-        <w:rPr>
-          <w:rFonts w:ascii="Times New Roman" w:hAnsi="Times New Roman" w:cs="Times New Roman"/>
-          <w:sz w:val="28"/>
-          <w:szCs w:val="28"/>
-        </w:rPr>
-        <w:t>-</w:t>
-      </w:r>
-      <w:proofErr w:type="spellStart"/>
-      <w:r>
-        <w:rPr>
-          <w:rFonts w:ascii="Times New Roman" w:hAnsi="Times New Roman" w:cs="Times New Roman"/>
-          <w:sz w:val="28"/>
-          <w:szCs w:val="28"/>
-          <w:lang w:val="en-US"/>
-        </w:rPr>
-        <w:t>Gis</w:t>
-      </w:r>
-      <w:proofErr w:type="spellEnd"/>
-      <w:r>
-        <w:rPr>
-          <w:rFonts w:ascii="Times New Roman" w:hAnsi="Times New Roman" w:cs="Times New Roman"/>
-          <w:sz w:val="28"/>
-          <w:szCs w:val="28"/>
-        </w:rPr>
-        <w:t xml:space="preserve"> будут использованы программные интерфейсы приложения</w:t>
+        <w:t>и повышения уровня понимания базовых принципов работы с</w:t>
+      </w:r>
+      <w:r>
+        <w:rPr>
+          <w:rFonts w:ascii="Times New Roman" w:hAnsi="Times New Roman" w:cs="Times New Roman"/>
+          <w:sz w:val="28"/>
+          <w:szCs w:val="28"/>
+        </w:rPr>
+        <w:t xml:space="preserve"> </w:t>
+      </w:r>
+      <w:r>
+        <w:rPr>
+          <w:rFonts w:ascii="Times New Roman" w:hAnsi="Times New Roman" w:cs="Times New Roman"/>
+          <w:sz w:val="28"/>
+          <w:szCs w:val="28"/>
+        </w:rPr>
+        <w:t>геоинформационными системами в веб среде</w:t>
+      </w:r>
+      <w:r>
+        <w:rPr>
+          <w:rFonts w:ascii="Times New Roman" w:hAnsi="Times New Roman" w:cs="Times New Roman"/>
+          <w:sz w:val="28"/>
+          <w:szCs w:val="28"/>
+        </w:rPr>
+        <w:t xml:space="preserve"> будут использованы программные интерфейсы приложени</w:t>
+      </w:r>
+      <w:r>
+        <w:rPr>
+          <w:rFonts w:ascii="Times New Roman" w:hAnsi="Times New Roman" w:cs="Times New Roman"/>
+          <w:sz w:val="28"/>
+          <w:szCs w:val="28"/>
+        </w:rPr>
+        <w:t>й</w:t>
       </w:r>
       <w:r>
         <w:rPr>
@@ -1349,7 +1613,23 @@
           <w:sz w:val="28"/>
           <w:szCs w:val="28"/>
         </w:rPr>
-        <w:t>которые позволят использовать обширный набор функций и методов</w:t>
+        <w:t xml:space="preserve">которые </w:t>
+      </w:r>
+      <w:r>
+        <w:rPr>
+          <w:rFonts w:ascii="Times New Roman" w:hAnsi="Times New Roman" w:cs="Times New Roman"/>
+          <w:sz w:val="28"/>
+          <w:szCs w:val="28"/>
+        </w:rPr>
+        <w:t>способны предоставить</w:t>
+      </w:r>
+      <w:r>
+        <w:rPr>
+          <w:rFonts w:ascii="Times New Roman" w:hAnsi="Times New Roman" w:cs="Times New Roman"/>
+          <w:sz w:val="28"/>
+          <w:szCs w:val="28"/>
+        </w:rPr>
+        <w:t xml:space="preserve"> обширный набор функций и методов</w:t>
       </w:r>
       <w:r>
         <w:rPr>
@@ -1410,25 +1690,7 @@
           <w:sz w:val="28"/>
           <w:szCs w:val="28"/>
         </w:rPr>
-        <w:t xml:space="preserve">азработка прототипа </w:t>
-      </w:r>
-      <w:proofErr w:type="spellStart"/>
-      <w:r>
-        <w:rPr>
-          <w:rFonts w:ascii="Times New Roman" w:hAnsi="Times New Roman" w:cs="Times New Roman"/>
-          <w:sz w:val="28"/>
-          <w:szCs w:val="28"/>
-        </w:rPr>
-        <w:t>геопортала</w:t>
-      </w:r>
-      <w:proofErr w:type="spellEnd"/>
-      <w:r>
-        <w:rPr>
-          <w:rFonts w:ascii="Times New Roman" w:hAnsi="Times New Roman" w:cs="Times New Roman"/>
-          <w:sz w:val="28"/>
-          <w:szCs w:val="28"/>
-        </w:rPr>
-        <w:t xml:space="preserve"> для агрегирования данных и моделирования объектов жилищного фонда (на примере района Отрадное)</w:t>
+        <w:t>азработка прототипа геопортала для агрегирования данных и моделирования объектов жилищного фонда (на примере района Отрадное)</w:t>
       </w:r>
       <w:r>
         <w:rPr>
@@ -1683,7 +1945,7 @@
           <w:sz w:val="28"/>
           <w:szCs w:val="28"/>
         </w:rPr>
-        <w:t xml:space="preserve">выделять из всех данных необходимую для пользователя информацию и предоставлять ее клиентской части приложения посредством разворачивания </w:t>
+        <w:t xml:space="preserve">выделять из всех данных необходимую для пользователя информацию и предоставлять ее клиентской части приложения посредством </w:t>
       </w:r>
       <w:r>
         <w:rPr>
@@ -1711,32 +1973,6 @@
         </w:rPr>
         <w:t>API</w:t>
       </w:r>
-      <w:r>
-        <w:rPr>
-          <w:rFonts w:ascii="Times New Roman" w:hAnsi="Times New Roman" w:cs="Times New Roman"/>
-          <w:sz w:val="28"/>
-          <w:szCs w:val="28"/>
-        </w:rPr>
-        <w:t xml:space="preserve"> </w:t>
-      </w:r>
-      <w:r>
-        <w:rPr>
-          <w:rFonts w:ascii="Times New Roman" w:hAnsi="Times New Roman" w:cs="Times New Roman"/>
-          <w:sz w:val="28"/>
-          <w:szCs w:val="28"/>
-        </w:rPr>
-        <w:t xml:space="preserve">с различными </w:t>
-      </w:r>
-      <w:proofErr w:type="spellStart"/>
-      <w:r>
-        <w:rPr>
-          <w:rFonts w:ascii="Times New Roman" w:hAnsi="Times New Roman" w:cs="Times New Roman"/>
-          <w:sz w:val="28"/>
-          <w:szCs w:val="28"/>
-        </w:rPr>
-        <w:t>эндпоинтами</w:t>
-      </w:r>
-      <w:proofErr w:type="spellEnd"/>
       <w:r>
         <w:rPr>
           <w:rFonts w:ascii="Times New Roman" w:hAnsi="Times New Roman" w:cs="Times New Roman"/>
@@ -1805,20 +2041,18 @@
           <w:numId w:val="3"/>
         </w:numPr>
         <w:spacing w:after="0" w:line="360" w:lineRule="auto"/>
-        <w:jc w:val="both"/>
-        <w:rPr>
-          <w:rFonts w:ascii="Times New Roman" w:hAnsi="Times New Roman" w:cs="Times New Roman"/>
-          <w:sz w:val="28"/>
-          <w:szCs w:val="28"/>
-        </w:rPr>
-      </w:pPr>
-      <w:r>
-        <w:rPr>
-          <w:rFonts w:ascii="Times New Roman" w:hAnsi="Times New Roman" w:cs="Times New Roman"/>
-          <w:sz w:val="28"/>
-          <w:szCs w:val="28"/>
-        </w:rPr>
-        <w:lastRenderedPageBreak/>
+        <w:rPr>
+          <w:rFonts w:ascii="Times New Roman" w:hAnsi="Times New Roman" w:cs="Times New Roman"/>
+          <w:sz w:val="28"/>
+          <w:szCs w:val="28"/>
+        </w:rPr>
+      </w:pPr>
+      <w:r>
+        <w:rPr>
+          <w:rFonts w:ascii="Times New Roman" w:hAnsi="Times New Roman" w:cs="Times New Roman"/>
+          <w:sz w:val="28"/>
+          <w:szCs w:val="28"/>
+        </w:rPr>
         <w:t xml:space="preserve">Выполнение конкурентного анализа: </w:t>
       </w:r>
       <w:r>
@@ -1877,28 +2111,20 @@
           <w:numId w:val="3"/>
         </w:numPr>
         <w:spacing w:after="0" w:line="360" w:lineRule="auto"/>
-        <w:jc w:val="both"/>
-        <w:rPr>
-          <w:rFonts w:ascii="Times New Roman" w:hAnsi="Times New Roman" w:cs="Times New Roman"/>
-          <w:sz w:val="28"/>
-          <w:szCs w:val="28"/>
-        </w:rPr>
-      </w:pPr>
-      <w:r>
-        <w:rPr>
-          <w:rFonts w:ascii="Times New Roman" w:hAnsi="Times New Roman" w:cs="Times New Roman"/>
-          <w:sz w:val="28"/>
-          <w:szCs w:val="28"/>
-        </w:rPr>
-        <w:t xml:space="preserve">Выбор </w:t>
-      </w:r>
-      <w:r>
-        <w:rPr>
-          <w:rFonts w:ascii="Times New Roman" w:hAnsi="Times New Roman" w:cs="Times New Roman"/>
-          <w:sz w:val="28"/>
-          <w:szCs w:val="28"/>
-        </w:rPr>
-        <w:t>необходимого функционала разрабатываемого приложения на основе проведенного анализа.</w:t>
+        <w:rPr>
+          <w:rFonts w:ascii="Times New Roman" w:hAnsi="Times New Roman" w:cs="Times New Roman"/>
+          <w:sz w:val="28"/>
+          <w:szCs w:val="28"/>
+        </w:rPr>
+      </w:pPr>
+      <w:r>
+        <w:rPr>
+          <w:rFonts w:ascii="Times New Roman" w:hAnsi="Times New Roman" w:cs="Times New Roman"/>
+          <w:sz w:val="28"/>
+          <w:szCs w:val="28"/>
+        </w:rPr>
+        <w:lastRenderedPageBreak/>
+        <w:t>Выбор необходимого функционала разрабатываемого приложения на основе проведенного анализа.</w:t>
       </w:r>
     </w:p>
     <w:p>
@@ -1909,7 +2135,6 @@
           <w:numId w:val="3"/>
         </w:numPr>
         <w:spacing w:after="0" w:line="360" w:lineRule="auto"/>
-        <w:jc w:val="both"/>
         <w:rPr>
           <w:rFonts w:ascii="Times New Roman" w:hAnsi="Times New Roman" w:cs="Times New Roman"/>
           <w:sz w:val="28"/>
@@ -2004,7 +2229,6 @@
           <w:numId w:val="3"/>
         </w:numPr>
         <w:spacing w:after="0" w:line="360" w:lineRule="auto"/>
-        <w:jc w:val="both"/>
         <w:rPr>
           <w:rFonts w:ascii="Times New Roman" w:hAnsi="Times New Roman" w:cs="Times New Roman"/>
           <w:sz w:val="28"/>
@@ -2046,7 +2270,7 @@
     </w:p>
     <w:p>
       <w:pPr>
-        <w:spacing w:after="0" w:line="360" w:lineRule="auto"/>
+        <w:spacing w:line="360" w:lineRule="auto"/>
         <w:rPr>
           <w:rFonts w:ascii="Times New Roman" w:hAnsi="Times New Roman" w:cs="Times New Roman"/>
           <w:sz w:val="28"/>
@@ -2064,375 +2288,2027 @@
     </w:p>
     <w:p>
       <w:pPr>
-        <w:pStyle w:val="1"/>
+        <w:spacing w:before="100" w:beforeAutospacing="1" w:after="100" w:afterAutospacing="1" w:line="360" w:lineRule="auto"/>
+        <w:jc w:val="center"/>
+        <w:rPr>
+          <w:rFonts w:ascii="Times New Roman" w:hAnsi="Times New Roman" w:cs="Times New Roman"/>
+          <w:sz w:val="32"/>
+          <w:szCs w:val="32"/>
+          <w:bdr w:val="none" w:sz="0" w:space="0" w:color="auto" w:frame="1"/>
+        </w:rPr>
+      </w:pPr>
+      <w:r>
+        <w:rPr>
+          <w:rFonts w:ascii="Times New Roman" w:hAnsi="Times New Roman" w:cs="Times New Roman"/>
+          <w:sz w:val="32"/>
+          <w:szCs w:val="32"/>
+        </w:rPr>
+        <w:lastRenderedPageBreak/>
+        <w:t xml:space="preserve">1. </w:t>
+      </w:r>
+      <w:r>
+        <w:rPr>
+          <w:rFonts w:ascii="Times New Roman" w:hAnsi="Times New Roman" w:cs="Times New Roman"/>
+          <w:sz w:val="32"/>
+          <w:szCs w:val="32"/>
+          <w:bdr w:val="none" w:sz="0" w:space="0" w:color="auto" w:frame="1"/>
+        </w:rPr>
+        <w:t>Обоснование необходимости разработки геопортала для агрегирования данных и моделирования объектов жилищного фонда</w:t>
+      </w:r>
+    </w:p>
+    <w:p>
+      <w:pPr>
+        <w:spacing w:before="100" w:beforeAutospacing="1" w:after="100" w:afterAutospacing="1" w:line="360" w:lineRule="auto"/>
+        <w:jc w:val="center"/>
+        <w:rPr>
+          <w:rFonts w:ascii="Times New Roman" w:hAnsi="Times New Roman" w:cs="Times New Roman"/>
+          <w:sz w:val="28"/>
+          <w:szCs w:val="28"/>
+          <w:bdr w:val="none" w:sz="0" w:space="0" w:color="auto" w:frame="1"/>
+        </w:rPr>
+      </w:pPr>
+      <w:r>
+        <w:rPr>
+          <w:rFonts w:ascii="Times New Roman" w:hAnsi="Times New Roman" w:cs="Times New Roman"/>
+          <w:sz w:val="28"/>
+          <w:szCs w:val="28"/>
+          <w:bdr w:val="none" w:sz="0" w:space="0" w:color="auto" w:frame="1"/>
+        </w:rPr>
+        <w:t>1.1 Понятие и назначение ГИС</w:t>
+      </w:r>
+    </w:p>
+    <w:p>
+      <w:pPr>
+        <w:spacing w:after="0" w:line="360" w:lineRule="auto"/>
+        <w:rPr>
+          <w:rFonts w:ascii="Times New Roman" w:hAnsi="Times New Roman" w:cs="Times New Roman"/>
+          <w:sz w:val="28"/>
+          <w:szCs w:val="28"/>
+        </w:rPr>
+      </w:pPr>
+      <w:r>
+        <w:rPr>
+          <w:rFonts w:ascii="Times New Roman" w:hAnsi="Times New Roman" w:cs="Times New Roman"/>
+          <w:sz w:val="28"/>
+          <w:szCs w:val="28"/>
+        </w:rPr>
+        <w:tab/>
+      </w:r>
+      <w:r>
+        <w:rPr>
+          <w:rFonts w:ascii="Times New Roman" w:hAnsi="Times New Roman" w:cs="Times New Roman"/>
+          <w:sz w:val="28"/>
+          <w:szCs w:val="28"/>
+        </w:rPr>
+        <w:t>Географические информационные системы (ГИС) – подвид систем</w:t>
+      </w:r>
+      <w:r>
+        <w:rPr>
+          <w:rFonts w:ascii="Times New Roman" w:hAnsi="Times New Roman" w:cs="Times New Roman"/>
+          <w:sz w:val="28"/>
+          <w:szCs w:val="28"/>
+        </w:rPr>
+        <w:t xml:space="preserve">, </w:t>
+      </w:r>
+      <w:r>
+        <w:rPr>
+          <w:rFonts w:ascii="Times New Roman" w:hAnsi="Times New Roman" w:cs="Times New Roman"/>
+          <w:sz w:val="28"/>
+          <w:szCs w:val="28"/>
+        </w:rPr>
+        <w:t>позволяющий управлять</w:t>
+      </w:r>
+      <w:r>
+        <w:rPr>
+          <w:rFonts w:ascii="Times New Roman" w:hAnsi="Times New Roman" w:cs="Times New Roman"/>
+          <w:sz w:val="28"/>
+          <w:szCs w:val="28"/>
+        </w:rPr>
+        <w:t xml:space="preserve">, </w:t>
+      </w:r>
+      <w:r>
+        <w:rPr>
+          <w:rFonts w:ascii="Times New Roman" w:hAnsi="Times New Roman" w:cs="Times New Roman"/>
+          <w:sz w:val="28"/>
+          <w:szCs w:val="28"/>
+        </w:rPr>
+        <w:t xml:space="preserve">визуализировать и анализировать всевозможные </w:t>
+      </w:r>
+      <w:r>
+        <w:rPr>
+          <w:rFonts w:ascii="Times New Roman" w:hAnsi="Times New Roman" w:cs="Times New Roman"/>
+          <w:sz w:val="28"/>
+          <w:szCs w:val="28"/>
+        </w:rPr>
+        <w:t xml:space="preserve">типы </w:t>
+      </w:r>
+      <w:r>
+        <w:rPr>
+          <w:rFonts w:ascii="Times New Roman" w:hAnsi="Times New Roman" w:cs="Times New Roman"/>
+          <w:sz w:val="28"/>
+          <w:szCs w:val="28"/>
+        </w:rPr>
+        <w:t xml:space="preserve">пространственных </w:t>
+      </w:r>
+      <w:r>
+        <w:rPr>
+          <w:rFonts w:ascii="Times New Roman" w:hAnsi="Times New Roman" w:cs="Times New Roman"/>
+          <w:sz w:val="28"/>
+          <w:szCs w:val="28"/>
+        </w:rPr>
+        <w:t>данных</w:t>
+      </w:r>
+      <w:r>
+        <w:rPr>
+          <w:rFonts w:ascii="Times New Roman" w:hAnsi="Times New Roman" w:cs="Times New Roman"/>
+          <w:sz w:val="28"/>
+          <w:szCs w:val="28"/>
+        </w:rPr>
+        <w:t>.</w:t>
+      </w:r>
+      <w:r>
+        <w:rPr>
+          <w:rFonts w:ascii="Times New Roman" w:hAnsi="Times New Roman" w:cs="Times New Roman"/>
+          <w:sz w:val="28"/>
+          <w:szCs w:val="28"/>
+        </w:rPr>
+        <w:t xml:space="preserve"> </w:t>
+      </w:r>
+    </w:p>
+    <w:p>
+      <w:pPr>
+        <w:pStyle w:val="text-black"/>
+        <w:shd w:val="clear" w:color="auto" w:fill="FFFFFF"/>
+        <w:spacing w:before="0" w:beforeAutospacing="0" w:line="360" w:lineRule="auto"/>
+        <w:rPr>
+          <w:color w:val="1B1642"/>
+          <w:sz w:val="28"/>
+          <w:szCs w:val="28"/>
+        </w:rPr>
+      </w:pPr>
+      <w:r>
+        <w:rPr>
+          <w:color w:val="1B1642"/>
+          <w:sz w:val="28"/>
+          <w:szCs w:val="28"/>
+        </w:rPr>
+        <w:t> </w:t>
+      </w:r>
+      <w:r>
+        <w:rPr>
+          <w:color w:val="1B1642"/>
+          <w:sz w:val="28"/>
+          <w:szCs w:val="28"/>
+        </w:rPr>
+        <w:tab/>
+      </w:r>
+      <w:r>
+        <w:rPr>
+          <w:color w:val="1B1642"/>
+          <w:sz w:val="28"/>
+          <w:szCs w:val="28"/>
+        </w:rPr>
+        <w:t>Географическая информационная система</w:t>
+      </w:r>
+      <w:r>
+        <w:rPr>
+          <w:color w:val="1B1642"/>
+          <w:sz w:val="28"/>
+          <w:szCs w:val="28"/>
+        </w:rPr>
+        <w:t xml:space="preserve"> обеспечивает интеграцию и анализ </w:t>
+      </w:r>
+      <w:r>
+        <w:rPr>
+          <w:color w:val="1B1642"/>
+          <w:sz w:val="28"/>
+          <w:szCs w:val="28"/>
+        </w:rPr>
+        <w:t xml:space="preserve">данных из различных </w:t>
+      </w:r>
+      <w:r>
+        <w:rPr>
+          <w:color w:val="1B1642"/>
+          <w:sz w:val="28"/>
+          <w:szCs w:val="28"/>
+        </w:rPr>
+        <w:t>источников</w:t>
+      </w:r>
+      <w:r>
+        <w:rPr>
+          <w:color w:val="1B1642"/>
+          <w:sz w:val="28"/>
+          <w:szCs w:val="28"/>
+        </w:rPr>
+        <w:t xml:space="preserve"> информации</w:t>
+      </w:r>
+      <w:r>
+        <w:rPr>
+          <w:color w:val="1B1642"/>
+          <w:sz w:val="28"/>
+          <w:szCs w:val="28"/>
+        </w:rPr>
+        <w:t xml:space="preserve">, </w:t>
+      </w:r>
+      <w:r>
+        <w:rPr>
+          <w:color w:val="1B1642"/>
+          <w:sz w:val="28"/>
+          <w:szCs w:val="28"/>
+        </w:rPr>
+        <w:t>таких как карты</w:t>
+      </w:r>
+      <w:r>
+        <w:rPr>
+          <w:color w:val="1B1642"/>
+          <w:sz w:val="28"/>
+          <w:szCs w:val="28"/>
+        </w:rPr>
+        <w:t xml:space="preserve">, </w:t>
+      </w:r>
+      <w:r>
+        <w:rPr>
+          <w:color w:val="1B1642"/>
+          <w:sz w:val="28"/>
+          <w:szCs w:val="28"/>
+        </w:rPr>
+        <w:t>растровые изображения</w:t>
+      </w:r>
+      <w:r>
+        <w:rPr>
+          <w:color w:val="1B1642"/>
+          <w:sz w:val="28"/>
+          <w:szCs w:val="28"/>
+        </w:rPr>
+        <w:t xml:space="preserve">, </w:t>
+      </w:r>
+      <w:r>
+        <w:rPr>
+          <w:color w:val="1B1642"/>
+          <w:sz w:val="28"/>
+          <w:szCs w:val="28"/>
+        </w:rPr>
+        <w:t>спутниковые снимки</w:t>
+      </w:r>
+      <w:r>
+        <w:rPr>
+          <w:color w:val="1B1642"/>
+          <w:sz w:val="28"/>
+          <w:szCs w:val="28"/>
+        </w:rPr>
+        <w:t xml:space="preserve">, </w:t>
+      </w:r>
+      <w:r>
+        <w:rPr>
+          <w:color w:val="1B1642"/>
+          <w:sz w:val="28"/>
+          <w:szCs w:val="28"/>
+        </w:rPr>
+        <w:t>коллекции спутниковых снимков</w:t>
+      </w:r>
+      <w:r>
+        <w:rPr>
+          <w:color w:val="1B1642"/>
+          <w:sz w:val="28"/>
+          <w:szCs w:val="28"/>
+        </w:rPr>
+        <w:t xml:space="preserve">, </w:t>
+      </w:r>
+      <w:r>
+        <w:rPr>
+          <w:color w:val="1B1642"/>
+          <w:sz w:val="28"/>
+          <w:szCs w:val="28"/>
+        </w:rPr>
+        <w:t>базы данных</w:t>
+      </w:r>
+      <w:r>
+        <w:rPr>
+          <w:color w:val="1B1642"/>
+          <w:sz w:val="28"/>
+          <w:szCs w:val="28"/>
+        </w:rPr>
+        <w:t xml:space="preserve"> и </w:t>
+      </w:r>
+      <w:r>
+        <w:rPr>
+          <w:color w:val="1B1642"/>
+          <w:sz w:val="28"/>
+          <w:szCs w:val="28"/>
+        </w:rPr>
+        <w:t>многое другое</w:t>
+      </w:r>
+      <w:r>
+        <w:rPr>
+          <w:color w:val="1B1642"/>
+          <w:sz w:val="28"/>
+          <w:szCs w:val="28"/>
+        </w:rPr>
+        <w:t xml:space="preserve">, </w:t>
+      </w:r>
+      <w:r>
+        <w:rPr>
+          <w:color w:val="1B1642"/>
+          <w:sz w:val="28"/>
+          <w:szCs w:val="28"/>
+        </w:rPr>
+        <w:t>именно это и делает ГИС</w:t>
+      </w:r>
+      <w:r>
+        <w:rPr>
+          <w:color w:val="1B1642"/>
+          <w:sz w:val="28"/>
+          <w:szCs w:val="28"/>
+        </w:rPr>
+        <w:t xml:space="preserve"> мощным инструментом</w:t>
+      </w:r>
+      <w:r>
+        <w:rPr>
+          <w:color w:val="1B1642"/>
+          <w:sz w:val="28"/>
+          <w:szCs w:val="28"/>
+        </w:rPr>
+        <w:t xml:space="preserve">, </w:t>
+      </w:r>
+      <w:r>
+        <w:rPr>
+          <w:color w:val="1B1642"/>
+          <w:sz w:val="28"/>
+          <w:szCs w:val="28"/>
+        </w:rPr>
+        <w:t>способным решать задачи</w:t>
+      </w:r>
+      <w:r>
+        <w:rPr>
+          <w:color w:val="1B1642"/>
+          <w:sz w:val="28"/>
+          <w:szCs w:val="28"/>
+        </w:rPr>
+        <w:t xml:space="preserve"> в различных областях</w:t>
+      </w:r>
+      <w:r>
+        <w:rPr>
+          <w:color w:val="1B1642"/>
+          <w:sz w:val="28"/>
+          <w:szCs w:val="28"/>
+        </w:rPr>
+        <w:t>.</w:t>
+      </w:r>
+    </w:p>
+    <w:p>
+      <w:pPr>
+        <w:pStyle w:val="text-black"/>
+        <w:shd w:val="clear" w:color="auto" w:fill="FFFFFF"/>
+        <w:spacing w:before="0" w:beforeAutospacing="0" w:line="360" w:lineRule="auto"/>
+        <w:rPr>
+          <w:color w:val="1B1642"/>
+          <w:sz w:val="28"/>
+          <w:szCs w:val="28"/>
+        </w:rPr>
+      </w:pPr>
+      <w:r>
+        <w:rPr>
+          <w:color w:val="1B1642"/>
+          <w:sz w:val="28"/>
+          <w:szCs w:val="28"/>
+        </w:rPr>
+        <w:tab/>
+      </w:r>
+      <w:r>
+        <w:rPr>
+          <w:color w:val="1B1642"/>
+          <w:sz w:val="28"/>
+          <w:szCs w:val="28"/>
+        </w:rPr>
+        <w:t>В настоящее время географические информационные системы</w:t>
+      </w:r>
+      <w:r>
+        <w:rPr>
+          <w:color w:val="1B1642"/>
+          <w:sz w:val="28"/>
+          <w:szCs w:val="28"/>
+        </w:rPr>
+        <w:t xml:space="preserve"> применяются в</w:t>
+      </w:r>
+      <w:r>
+        <w:rPr>
+          <w:color w:val="1B1642"/>
+          <w:sz w:val="28"/>
+          <w:szCs w:val="28"/>
+        </w:rPr>
+        <w:t>о</w:t>
+      </w:r>
+      <w:r>
+        <w:rPr>
+          <w:color w:val="1B1642"/>
+          <w:sz w:val="28"/>
+          <w:szCs w:val="28"/>
+        </w:rPr>
+        <w:t xml:space="preserve"> множестве различных организаций по всему миру</w:t>
+      </w:r>
+      <w:r>
+        <w:rPr>
+          <w:color w:val="1B1642"/>
+          <w:sz w:val="28"/>
+          <w:szCs w:val="28"/>
+        </w:rPr>
+        <w:t xml:space="preserve"> в разных сферах деятельности</w:t>
+      </w:r>
+      <w:r>
+        <w:rPr>
+          <w:color w:val="1B1642"/>
+          <w:sz w:val="28"/>
+          <w:szCs w:val="28"/>
+        </w:rPr>
+        <w:t xml:space="preserve">: </w:t>
+      </w:r>
+      <w:r>
+        <w:rPr>
+          <w:color w:val="1B1642"/>
+          <w:sz w:val="28"/>
+          <w:szCs w:val="28"/>
+        </w:rPr>
+        <w:t>здравоохранение</w:t>
+      </w:r>
+      <w:r>
+        <w:rPr>
+          <w:color w:val="1B1642"/>
+          <w:sz w:val="28"/>
+          <w:szCs w:val="28"/>
+        </w:rPr>
+        <w:t>,</w:t>
+      </w:r>
+      <w:r>
+        <w:rPr>
+          <w:color w:val="1B1642"/>
+          <w:sz w:val="28"/>
+          <w:szCs w:val="28"/>
+        </w:rPr>
+        <w:t xml:space="preserve"> образование</w:t>
+      </w:r>
+      <w:r>
+        <w:rPr>
+          <w:color w:val="1B1642"/>
+          <w:sz w:val="28"/>
+          <w:szCs w:val="28"/>
+        </w:rPr>
+        <w:t xml:space="preserve">, </w:t>
+      </w:r>
+      <w:r>
+        <w:rPr>
+          <w:color w:val="1B1642"/>
+          <w:sz w:val="28"/>
+          <w:szCs w:val="28"/>
+        </w:rPr>
+        <w:t>производство</w:t>
+      </w:r>
+      <w:r>
+        <w:rPr>
+          <w:color w:val="1B1642"/>
+          <w:sz w:val="28"/>
+          <w:szCs w:val="28"/>
+        </w:rPr>
+        <w:t xml:space="preserve">, </w:t>
+      </w:r>
+      <w:r>
+        <w:rPr>
+          <w:color w:val="1B1642"/>
+          <w:sz w:val="28"/>
+          <w:szCs w:val="28"/>
+        </w:rPr>
+        <w:t xml:space="preserve">различные виды промышленности и т.д. </w:t>
+      </w:r>
+    </w:p>
+    <w:p>
+      <w:pPr>
+        <w:pStyle w:val="text-black"/>
+        <w:shd w:val="clear" w:color="auto" w:fill="FFFFFF"/>
+        <w:spacing w:before="0" w:beforeAutospacing="0" w:line="360" w:lineRule="auto"/>
+        <w:jc w:val="center"/>
+        <w:rPr>
+          <w:color w:val="1B1642"/>
+          <w:sz w:val="28"/>
+          <w:szCs w:val="28"/>
+        </w:rPr>
+      </w:pPr>
+      <w:r>
+        <w:rPr>
+          <w:color w:val="1B1642"/>
+          <w:sz w:val="28"/>
+          <w:szCs w:val="28"/>
+        </w:rPr>
+        <w:drawing>
+          <wp:inline distT="0" distB="0" distL="0" distR="0" wp14:anchorId="27EC261D" wp14:editId="297EE387">
+            <wp:extent cx="5940425" cy="2940685"/>
+            <wp:effectExtent l="0" t="0" r="3175" b="0"/>
+            <wp:docPr id="1" name="Рисунок 1"/>
+            <wp:cNvGraphicFramePr>
+              <a:graphicFrameLocks xmlns:a="http://schemas.openxmlformats.org/drawingml/2006/main" noChangeAspect="1"/>
+            </wp:cNvGraphicFramePr>
+            <a:graphic xmlns:a="http://schemas.openxmlformats.org/drawingml/2006/main">
+              <a:graphicData uri="http://schemas.openxmlformats.org/drawingml/2006/picture">
+                <pic:pic xmlns:pic="http://schemas.openxmlformats.org/drawingml/2006/picture">
+                  <pic:nvPicPr>
+                    <pic:cNvPr id="1" name=""/>
+                    <pic:cNvPicPr/>
+                  </pic:nvPicPr>
+                  <pic:blipFill>
+                    <a:blip r:embed="rId12"/>
+                    <a:stretch>
+                      <a:fillRect/>
+                    </a:stretch>
+                  </pic:blipFill>
+                  <pic:spPr>
+                    <a:xfrm>
+                      <a:off x="0" y="0"/>
+                      <a:ext cx="5940425" cy="2940685"/>
+                    </a:xfrm>
+                    <a:prstGeom prst="rect">
+                      <a:avLst/>
+                    </a:prstGeom>
+                  </pic:spPr>
+                </pic:pic>
+              </a:graphicData>
+            </a:graphic>
+          </wp:inline>
+        </w:drawing>
+      </w:r>
+    </w:p>
+    <w:p>
+      <w:pPr>
+        <w:pStyle w:val="text-black"/>
+        <w:shd w:val="clear" w:color="auto" w:fill="FFFFFF"/>
+        <w:spacing w:before="0" w:beforeAutospacing="0" w:line="360" w:lineRule="auto"/>
+        <w:jc w:val="center"/>
+        <w:rPr>
+          <w:color w:val="1B1642"/>
+          <w:sz w:val="28"/>
+          <w:szCs w:val="28"/>
+        </w:rPr>
+      </w:pPr>
+      <w:r>
+        <w:rPr>
+          <w:color w:val="1B1642"/>
+          <w:sz w:val="28"/>
+          <w:szCs w:val="28"/>
+        </w:rPr>
+        <w:t>(</w:t>
+      </w:r>
+      <w:r>
+        <w:rPr>
+          <w:color w:val="1B1642"/>
+          <w:sz w:val="28"/>
+          <w:szCs w:val="28"/>
+        </w:rPr>
+        <w:t>Рис. 1) Схема функционирования обобщённой ГИС</w:t>
+      </w:r>
+      <w:r>
+        <w:rPr>
+          <w:color w:val="1B1642"/>
+          <w:sz w:val="28"/>
+          <w:szCs w:val="28"/>
+        </w:rPr>
+        <w:t>.</w:t>
+      </w:r>
+    </w:p>
+    <w:p>
+      <w:pPr>
+        <w:pStyle w:val="text-black"/>
+        <w:shd w:val="clear" w:color="auto" w:fill="FFFFFF"/>
+        <w:spacing w:before="0" w:beforeAutospacing="0" w:line="360" w:lineRule="auto"/>
+        <w:rPr>
+          <w:color w:val="1B1642"/>
+          <w:sz w:val="28"/>
+          <w:szCs w:val="28"/>
+          <w:lang w:val="en-US"/>
+        </w:rPr>
+      </w:pPr>
+      <w:r>
+        <w:rPr>
+          <w:color w:val="1B1642"/>
+          <w:sz w:val="28"/>
+          <w:szCs w:val="28"/>
+        </w:rPr>
+        <w:lastRenderedPageBreak/>
+        <w:tab/>
+        <w:t>Основными задачами гео</w:t>
+      </w:r>
+      <w:r>
+        <w:rPr>
+          <w:color w:val="1B1642"/>
+          <w:sz w:val="28"/>
+          <w:szCs w:val="28"/>
+        </w:rPr>
+        <w:t>информационных систем являются</w:t>
+      </w:r>
+      <w:r>
+        <w:rPr>
+          <w:color w:val="1B1642"/>
+          <w:sz w:val="28"/>
+          <w:szCs w:val="28"/>
+        </w:rPr>
+        <w:t>:</w:t>
+      </w:r>
+    </w:p>
+    <w:p>
+      <w:pPr>
+        <w:pStyle w:val="text-black"/>
         <w:numPr>
           <w:ilvl w:val="0"/>
-          <w:numId w:val="18"/>
+          <w:numId w:val="33"/>
         </w:numPr>
+        <w:shd w:val="clear" w:color="auto" w:fill="FFFFFF"/>
+        <w:spacing w:before="0" w:beforeAutospacing="0" w:line="360" w:lineRule="auto"/>
+        <w:rPr>
+          <w:color w:val="1B1642"/>
+          <w:sz w:val="28"/>
+          <w:szCs w:val="28"/>
+        </w:rPr>
+      </w:pPr>
+      <w:r>
+        <w:rPr>
+          <w:color w:val="1B1642"/>
+          <w:sz w:val="28"/>
+          <w:szCs w:val="28"/>
+        </w:rPr>
+        <w:t>Ввод</w:t>
+      </w:r>
+      <w:r>
+        <w:rPr>
+          <w:color w:val="1B1642"/>
+          <w:sz w:val="28"/>
+          <w:szCs w:val="28"/>
+        </w:rPr>
+        <w:t xml:space="preserve"> и</w:t>
+      </w:r>
+      <w:r>
+        <w:rPr>
+          <w:color w:val="1B1642"/>
+          <w:sz w:val="28"/>
+          <w:szCs w:val="28"/>
+        </w:rPr>
+        <w:t xml:space="preserve"> </w:t>
+      </w:r>
+      <w:r>
+        <w:rPr>
+          <w:color w:val="1B1642"/>
+          <w:sz w:val="28"/>
+          <w:szCs w:val="28"/>
+        </w:rPr>
+        <w:t>хранение пространственных данных</w:t>
+      </w:r>
+    </w:p>
+    <w:p>
+      <w:pPr>
+        <w:pStyle w:val="text-black"/>
+        <w:numPr>
+          <w:ilvl w:val="0"/>
+          <w:numId w:val="33"/>
+        </w:numPr>
+        <w:shd w:val="clear" w:color="auto" w:fill="FFFFFF"/>
+        <w:spacing w:before="0" w:beforeAutospacing="0" w:line="360" w:lineRule="auto"/>
+        <w:rPr>
+          <w:color w:val="1B1642"/>
+          <w:sz w:val="28"/>
+          <w:szCs w:val="28"/>
+        </w:rPr>
+      </w:pPr>
+      <w:r>
+        <w:rPr>
+          <w:color w:val="1B1642"/>
+          <w:sz w:val="28"/>
+          <w:szCs w:val="28"/>
+        </w:rPr>
+        <w:t>Интеграция данных с различных источников</w:t>
+      </w:r>
+    </w:p>
+    <w:p>
+      <w:pPr>
+        <w:pStyle w:val="text-black"/>
+        <w:numPr>
+          <w:ilvl w:val="0"/>
+          <w:numId w:val="33"/>
+        </w:numPr>
+        <w:shd w:val="clear" w:color="auto" w:fill="FFFFFF"/>
+        <w:spacing w:before="0" w:beforeAutospacing="0" w:line="360" w:lineRule="auto"/>
+        <w:rPr>
+          <w:color w:val="1B1642"/>
+          <w:sz w:val="28"/>
+          <w:szCs w:val="28"/>
+        </w:rPr>
+      </w:pPr>
+      <w:r>
+        <w:rPr>
+          <w:color w:val="1B1642"/>
+          <w:sz w:val="28"/>
+          <w:szCs w:val="28"/>
+        </w:rPr>
+        <w:t>Анализ и обработка пространственных данных</w:t>
+      </w:r>
+    </w:p>
+    <w:p>
+      <w:pPr>
+        <w:pStyle w:val="text-black"/>
+        <w:numPr>
+          <w:ilvl w:val="0"/>
+          <w:numId w:val="33"/>
+        </w:numPr>
+        <w:shd w:val="clear" w:color="auto" w:fill="FFFFFF"/>
+        <w:spacing w:before="0" w:beforeAutospacing="0" w:line="360" w:lineRule="auto"/>
+        <w:rPr>
+          <w:color w:val="1B1642"/>
+          <w:sz w:val="28"/>
+          <w:szCs w:val="28"/>
+        </w:rPr>
+      </w:pPr>
+      <w:r>
+        <w:rPr>
+          <w:color w:val="1B1642"/>
+          <w:sz w:val="28"/>
+          <w:szCs w:val="28"/>
+        </w:rPr>
+        <w:t>Визуализация пространственных данных</w:t>
+      </w:r>
+      <w:r>
+        <w:rPr>
+          <w:color w:val="1B1642"/>
+          <w:sz w:val="28"/>
+          <w:szCs w:val="28"/>
+        </w:rPr>
+        <w:t xml:space="preserve"> в виде карт</w:t>
+      </w:r>
+      <w:r>
+        <w:rPr>
+          <w:color w:val="1B1642"/>
+          <w:sz w:val="28"/>
+          <w:szCs w:val="28"/>
+        </w:rPr>
+        <w:t xml:space="preserve">, </w:t>
+      </w:r>
+      <w:r>
+        <w:rPr>
+          <w:color w:val="1B1642"/>
+          <w:sz w:val="28"/>
+          <w:szCs w:val="28"/>
+        </w:rPr>
+        <w:t>диаграмм</w:t>
+      </w:r>
+      <w:r>
+        <w:rPr>
+          <w:color w:val="1B1642"/>
+          <w:sz w:val="28"/>
+          <w:szCs w:val="28"/>
+        </w:rPr>
+        <w:t xml:space="preserve">, </w:t>
+      </w:r>
+      <w:r>
+        <w:rPr>
+          <w:color w:val="1B1642"/>
+          <w:sz w:val="28"/>
+          <w:szCs w:val="28"/>
+        </w:rPr>
+        <w:t>таблиц и т.п.</w:t>
+      </w:r>
+    </w:p>
+    <w:p>
+      <w:pPr>
+        <w:pStyle w:val="text-black"/>
+        <w:shd w:val="clear" w:color="auto" w:fill="FFFFFF"/>
+        <w:spacing w:before="0" w:beforeAutospacing="0" w:line="360" w:lineRule="auto"/>
+        <w:rPr>
+          <w:color w:val="1B1642"/>
+          <w:sz w:val="28"/>
+          <w:szCs w:val="28"/>
+        </w:rPr>
+      </w:pPr>
+      <w:r>
+        <w:rPr>
+          <w:color w:val="1B1642"/>
+          <w:sz w:val="28"/>
+          <w:szCs w:val="28"/>
+        </w:rPr>
+        <w:tab/>
+      </w:r>
+      <w:r>
+        <w:rPr>
+          <w:color w:val="1B1642"/>
+          <w:sz w:val="28"/>
+          <w:szCs w:val="28"/>
+        </w:rPr>
+        <w:t>Основными компонентами геоинформационной системы являются:</w:t>
+      </w:r>
+    </w:p>
+    <w:p>
+      <w:pPr>
+        <w:pStyle w:val="text-black"/>
+        <w:numPr>
+          <w:ilvl w:val="0"/>
+          <w:numId w:val="35"/>
+        </w:numPr>
+        <w:shd w:val="clear" w:color="auto" w:fill="FFFFFF"/>
+        <w:spacing w:before="0" w:beforeAutospacing="0" w:line="360" w:lineRule="auto"/>
+        <w:rPr>
+          <w:color w:val="1B1642"/>
+          <w:sz w:val="28"/>
+          <w:szCs w:val="28"/>
+        </w:rPr>
+      </w:pPr>
+      <w:r>
+        <w:rPr>
+          <w:color w:val="1B1642"/>
+          <w:sz w:val="28"/>
+          <w:szCs w:val="28"/>
+        </w:rPr>
+        <w:t>Д</w:t>
+      </w:r>
+      <w:r>
+        <w:rPr>
+          <w:color w:val="1B1642"/>
+          <w:sz w:val="28"/>
+          <w:szCs w:val="28"/>
+        </w:rPr>
+        <w:t>анные.</w:t>
+      </w:r>
+      <w:r>
+        <w:rPr>
+          <w:color w:val="1B1642"/>
+          <w:sz w:val="28"/>
+          <w:szCs w:val="28"/>
+        </w:rPr>
+        <w:t xml:space="preserve"> Именно данные являются важнейшим компонентом любой ГИС.</w:t>
+      </w:r>
+    </w:p>
+    <w:p>
+      <w:pPr>
+        <w:pStyle w:val="text-black"/>
+        <w:numPr>
+          <w:ilvl w:val="0"/>
+          <w:numId w:val="35"/>
+        </w:numPr>
+        <w:shd w:val="clear" w:color="auto" w:fill="FFFFFF"/>
+        <w:spacing w:before="0" w:beforeAutospacing="0" w:line="360" w:lineRule="auto"/>
+        <w:rPr>
+          <w:color w:val="1B1642"/>
+          <w:sz w:val="28"/>
+          <w:szCs w:val="28"/>
+        </w:rPr>
+      </w:pPr>
+      <w:r>
+        <w:rPr>
+          <w:color w:val="1B1642"/>
+          <w:sz w:val="28"/>
+          <w:szCs w:val="28"/>
+        </w:rPr>
+        <w:t>Аппаратные средства. К перечню аппаратных средств можно отнести ГИС-сервера</w:t>
+      </w:r>
+      <w:r>
+        <w:rPr>
+          <w:color w:val="1B1642"/>
+          <w:sz w:val="28"/>
+          <w:szCs w:val="28"/>
+        </w:rPr>
+        <w:t xml:space="preserve">, </w:t>
+      </w:r>
+      <w:r>
+        <w:rPr>
+          <w:color w:val="1B1642"/>
+          <w:sz w:val="28"/>
+          <w:szCs w:val="28"/>
+        </w:rPr>
+        <w:t>рабочие станции</w:t>
+      </w:r>
+      <w:r>
+        <w:rPr>
+          <w:color w:val="1B1642"/>
+          <w:sz w:val="28"/>
+          <w:szCs w:val="28"/>
+        </w:rPr>
+        <w:t>.</w:t>
+      </w:r>
+    </w:p>
+    <w:p>
+      <w:pPr>
+        <w:pStyle w:val="text-black"/>
+        <w:numPr>
+          <w:ilvl w:val="0"/>
+          <w:numId w:val="35"/>
+        </w:numPr>
+        <w:shd w:val="clear" w:color="auto" w:fill="FFFFFF"/>
+        <w:spacing w:before="0" w:beforeAutospacing="0" w:line="360" w:lineRule="auto"/>
+        <w:rPr>
+          <w:color w:val="1B1642"/>
+          <w:sz w:val="28"/>
+          <w:szCs w:val="28"/>
+        </w:rPr>
+      </w:pPr>
+      <w:r>
+        <w:rPr>
+          <w:color w:val="1B1642"/>
+          <w:sz w:val="28"/>
+          <w:szCs w:val="28"/>
+        </w:rPr>
+        <w:t>Программное обеспечение</w:t>
+      </w:r>
+      <w:r>
+        <w:rPr>
+          <w:color w:val="1B1642"/>
+          <w:sz w:val="28"/>
+          <w:szCs w:val="28"/>
+        </w:rPr>
+        <w:t xml:space="preserve">. </w:t>
+      </w:r>
+      <w:r>
+        <w:rPr>
+          <w:color w:val="1B1642"/>
+          <w:sz w:val="28"/>
+          <w:szCs w:val="28"/>
+        </w:rPr>
+        <w:t>К программному обеспечению можно отнести перечень функций и инструментов</w:t>
+      </w:r>
+      <w:r>
+        <w:rPr>
+          <w:color w:val="1B1642"/>
+          <w:sz w:val="28"/>
+          <w:szCs w:val="28"/>
+        </w:rPr>
+        <w:t xml:space="preserve">, </w:t>
+      </w:r>
+      <w:r>
+        <w:rPr>
+          <w:color w:val="1B1642"/>
+          <w:sz w:val="28"/>
+          <w:szCs w:val="28"/>
+        </w:rPr>
+        <w:t>необходимых для работы с пространственными данными.</w:t>
+      </w:r>
+    </w:p>
+    <w:p>
+      <w:pPr>
+        <w:pStyle w:val="text-black"/>
+        <w:numPr>
+          <w:ilvl w:val="0"/>
+          <w:numId w:val="35"/>
+        </w:numPr>
+        <w:shd w:val="clear" w:color="auto" w:fill="FFFFFF"/>
+        <w:spacing w:before="0" w:beforeAutospacing="0" w:line="360" w:lineRule="auto"/>
+        <w:rPr>
+          <w:color w:val="1B1642"/>
+          <w:sz w:val="28"/>
+          <w:szCs w:val="28"/>
+        </w:rPr>
+      </w:pPr>
+      <w:r>
+        <w:rPr>
+          <w:color w:val="1B1642"/>
+          <w:sz w:val="28"/>
+          <w:szCs w:val="28"/>
+        </w:rPr>
+        <w:t>Исполнители</w:t>
+      </w:r>
+      <w:r>
+        <w:rPr>
+          <w:color w:val="1B1642"/>
+          <w:sz w:val="28"/>
+          <w:szCs w:val="28"/>
+        </w:rPr>
+        <w:t xml:space="preserve"> (пользователи)</w:t>
+      </w:r>
+      <w:r>
+        <w:rPr>
+          <w:color w:val="1B1642"/>
+          <w:sz w:val="28"/>
+          <w:szCs w:val="28"/>
+        </w:rPr>
+        <w:t>.</w:t>
+      </w:r>
+      <w:r>
+        <w:rPr>
+          <w:color w:val="1B1642"/>
+          <w:sz w:val="28"/>
+          <w:szCs w:val="28"/>
+        </w:rPr>
+        <w:t xml:space="preserve"> </w:t>
+      </w:r>
+      <w:r>
+        <w:rPr>
+          <w:color w:val="1B1642"/>
+          <w:sz w:val="28"/>
+          <w:szCs w:val="28"/>
+        </w:rPr>
+        <w:t>К пользователям</w:t>
+      </w:r>
+      <w:r>
+        <w:rPr>
+          <w:color w:val="1B1642"/>
+          <w:sz w:val="28"/>
+          <w:szCs w:val="28"/>
+        </w:rPr>
+        <w:t xml:space="preserve"> ГИС </w:t>
+      </w:r>
+      <w:r>
+        <w:rPr>
+          <w:color w:val="1B1642"/>
+          <w:sz w:val="28"/>
+          <w:szCs w:val="28"/>
+        </w:rPr>
+        <w:t>можно отнести</w:t>
+      </w:r>
+      <w:r>
+        <w:rPr>
+          <w:color w:val="1B1642"/>
+          <w:sz w:val="28"/>
+          <w:szCs w:val="28"/>
+        </w:rPr>
+        <w:t xml:space="preserve"> как технически</w:t>
+      </w:r>
+      <w:r>
+        <w:rPr>
+          <w:color w:val="1B1642"/>
+          <w:sz w:val="28"/>
+          <w:szCs w:val="28"/>
+        </w:rPr>
+        <w:t>х</w:t>
+      </w:r>
+      <w:r>
+        <w:rPr>
+          <w:color w:val="1B1642"/>
+          <w:sz w:val="28"/>
+          <w:szCs w:val="28"/>
+        </w:rPr>
+        <w:t xml:space="preserve"> специалист</w:t>
+      </w:r>
+      <w:r>
+        <w:rPr>
+          <w:color w:val="1B1642"/>
+          <w:sz w:val="28"/>
+          <w:szCs w:val="28"/>
+        </w:rPr>
+        <w:t>ов</w:t>
+      </w:r>
+      <w:r>
+        <w:rPr>
+          <w:color w:val="1B1642"/>
+          <w:sz w:val="28"/>
+          <w:szCs w:val="28"/>
+        </w:rPr>
+        <w:t xml:space="preserve">, </w:t>
+      </w:r>
+      <w:r>
+        <w:rPr>
+          <w:color w:val="1B1642"/>
+          <w:sz w:val="28"/>
+          <w:szCs w:val="28"/>
+        </w:rPr>
+        <w:t>занимающихся</w:t>
+      </w:r>
+      <w:r>
+        <w:rPr>
+          <w:color w:val="1B1642"/>
+          <w:sz w:val="28"/>
+          <w:szCs w:val="28"/>
+        </w:rPr>
+        <w:t xml:space="preserve"> поддержкой и развитием системы</w:t>
+      </w:r>
+      <w:r>
+        <w:rPr>
+          <w:color w:val="1B1642"/>
+          <w:sz w:val="28"/>
+          <w:szCs w:val="28"/>
+        </w:rPr>
+        <w:t xml:space="preserve">, </w:t>
+      </w:r>
+      <w:r>
+        <w:rPr>
+          <w:color w:val="1B1642"/>
+          <w:sz w:val="28"/>
+          <w:szCs w:val="28"/>
+        </w:rPr>
+        <w:t>так и просты</w:t>
+      </w:r>
+      <w:r>
+        <w:rPr>
+          <w:color w:val="1B1642"/>
+          <w:sz w:val="28"/>
+          <w:szCs w:val="28"/>
+        </w:rPr>
+        <w:t>х</w:t>
+      </w:r>
+      <w:r>
+        <w:rPr>
+          <w:color w:val="1B1642"/>
+          <w:sz w:val="28"/>
+          <w:szCs w:val="28"/>
+        </w:rPr>
+        <w:t xml:space="preserve"> пользовател</w:t>
+      </w:r>
+      <w:r>
+        <w:rPr>
+          <w:color w:val="1B1642"/>
+          <w:sz w:val="28"/>
+          <w:szCs w:val="28"/>
+        </w:rPr>
+        <w:t>ей</w:t>
+      </w:r>
+      <w:r>
+        <w:rPr>
+          <w:color w:val="1B1642"/>
+          <w:sz w:val="28"/>
+          <w:szCs w:val="28"/>
+        </w:rPr>
+        <w:t xml:space="preserve">, </w:t>
+      </w:r>
+      <w:r>
+        <w:rPr>
+          <w:color w:val="1B1642"/>
+          <w:sz w:val="28"/>
+          <w:szCs w:val="28"/>
+        </w:rPr>
+        <w:t>использующи</w:t>
+      </w:r>
+      <w:r>
+        <w:rPr>
+          <w:color w:val="1B1642"/>
+          <w:sz w:val="28"/>
+          <w:szCs w:val="28"/>
+        </w:rPr>
+        <w:t>х</w:t>
+      </w:r>
+      <w:r>
+        <w:rPr>
+          <w:color w:val="1B1642"/>
+          <w:sz w:val="28"/>
+          <w:szCs w:val="28"/>
+        </w:rPr>
+        <w:t xml:space="preserve"> ГИС для решения своих задач.</w:t>
+      </w:r>
+    </w:p>
+    <w:p>
+      <w:pPr>
+        <w:pStyle w:val="text-black"/>
+        <w:numPr>
+          <w:ilvl w:val="0"/>
+          <w:numId w:val="35"/>
+        </w:numPr>
+        <w:shd w:val="clear" w:color="auto" w:fill="FFFFFF"/>
+        <w:spacing w:before="0" w:beforeAutospacing="0" w:line="360" w:lineRule="auto"/>
+        <w:rPr>
+          <w:color w:val="1B1642"/>
+          <w:sz w:val="28"/>
+          <w:szCs w:val="28"/>
+        </w:rPr>
+      </w:pPr>
+      <w:r>
+        <w:rPr>
+          <w:color w:val="1B1642"/>
+          <w:sz w:val="28"/>
+          <w:szCs w:val="28"/>
+        </w:rPr>
+        <w:t>Методы.</w:t>
+      </w:r>
+      <w:r>
+        <w:rPr>
+          <w:color w:val="1B1642"/>
+          <w:sz w:val="28"/>
+          <w:szCs w:val="28"/>
+        </w:rPr>
+        <w:t xml:space="preserve"> Свод правил и плана работы с ГИС для решения конкретной задачи.</w:t>
+      </w:r>
+    </w:p>
+    <w:p>
+      <w:pPr>
+        <w:pStyle w:val="text-black"/>
+        <w:shd w:val="clear" w:color="auto" w:fill="FFFFFF"/>
+        <w:spacing w:before="0" w:beforeAutospacing="0" w:line="360" w:lineRule="auto"/>
+        <w:rPr>
+          <w:color w:val="1B1642"/>
+          <w:sz w:val="28"/>
+          <w:szCs w:val="28"/>
+        </w:rPr>
+      </w:pPr>
+      <w:r>
+        <w:rPr>
+          <w:color w:val="1B1642"/>
+          <w:sz w:val="28"/>
+          <w:szCs w:val="28"/>
+        </w:rPr>
+        <w:tab/>
+        <w:t>Гео</w:t>
+      </w:r>
+      <w:r>
+        <w:rPr>
+          <w:color w:val="1B1642"/>
+          <w:sz w:val="28"/>
+          <w:szCs w:val="28"/>
+        </w:rPr>
+        <w:t>информационные системы могут классифицироваться по различным критериям</w:t>
+      </w:r>
+      <w:r>
+        <w:rPr>
+          <w:color w:val="1B1642"/>
+          <w:sz w:val="28"/>
+          <w:szCs w:val="28"/>
+        </w:rPr>
+        <w:t xml:space="preserve">, </w:t>
+      </w:r>
+      <w:r>
+        <w:rPr>
+          <w:color w:val="1B1642"/>
+          <w:sz w:val="28"/>
+          <w:szCs w:val="28"/>
+        </w:rPr>
+        <w:t>таким как</w:t>
+      </w:r>
+      <w:r>
+        <w:rPr>
+          <w:color w:val="1B1642"/>
+          <w:sz w:val="28"/>
+          <w:szCs w:val="28"/>
+        </w:rPr>
+        <w:t>:</w:t>
+      </w:r>
+    </w:p>
+    <w:p>
+      <w:pPr>
+        <w:pStyle w:val="text-black"/>
+        <w:numPr>
+          <w:ilvl w:val="0"/>
+          <w:numId w:val="34"/>
+        </w:numPr>
+        <w:shd w:val="clear" w:color="auto" w:fill="FFFFFF"/>
+        <w:spacing w:before="0" w:beforeAutospacing="0" w:line="360" w:lineRule="auto"/>
+        <w:rPr>
+          <w:color w:val="1B1642"/>
+          <w:sz w:val="28"/>
+          <w:szCs w:val="28"/>
+        </w:rPr>
+      </w:pPr>
+      <w:r>
+        <w:rPr>
+          <w:color w:val="1B1642"/>
+          <w:sz w:val="28"/>
+          <w:szCs w:val="28"/>
+        </w:rPr>
+        <w:t>Территориальный охват</w:t>
+      </w:r>
+      <w:r>
+        <w:rPr>
+          <w:color w:val="1B1642"/>
+          <w:sz w:val="28"/>
+          <w:szCs w:val="28"/>
+        </w:rPr>
+        <w:t xml:space="preserve">. </w:t>
+      </w:r>
+      <w:r>
+        <w:rPr>
+          <w:color w:val="1B1642"/>
+          <w:sz w:val="28"/>
+          <w:szCs w:val="28"/>
+        </w:rPr>
+        <w:t xml:space="preserve">По площади охвата </w:t>
+      </w:r>
+      <w:r>
+        <w:rPr>
+          <w:color w:val="1B1642"/>
+          <w:sz w:val="28"/>
+          <w:szCs w:val="28"/>
+        </w:rPr>
+        <w:t>геоинформационная система</w:t>
+      </w:r>
+      <w:r>
+        <w:rPr>
+          <w:color w:val="1B1642"/>
+          <w:sz w:val="28"/>
+          <w:szCs w:val="28"/>
+        </w:rPr>
+        <w:t xml:space="preserve"> </w:t>
+      </w:r>
+      <w:r>
+        <w:rPr>
+          <w:color w:val="1B1642"/>
+          <w:sz w:val="28"/>
+          <w:szCs w:val="28"/>
+        </w:rPr>
+        <w:t xml:space="preserve">может быть глобальной, </w:t>
+      </w:r>
+      <w:r>
+        <w:rPr>
+          <w:color w:val="1B1642"/>
+          <w:sz w:val="28"/>
+          <w:szCs w:val="28"/>
+        </w:rPr>
+        <w:t>субконтинентальной</w:t>
+      </w:r>
+      <w:r>
+        <w:rPr>
+          <w:color w:val="1B1642"/>
+          <w:sz w:val="28"/>
+          <w:szCs w:val="28"/>
+        </w:rPr>
+        <w:t>,</w:t>
+      </w:r>
+      <w:r>
+        <w:rPr>
+          <w:color w:val="1B1642"/>
+          <w:sz w:val="28"/>
+          <w:szCs w:val="28"/>
+        </w:rPr>
+        <w:t xml:space="preserve"> национальной</w:t>
+      </w:r>
+      <w:r>
+        <w:rPr>
+          <w:color w:val="1B1642"/>
+          <w:sz w:val="28"/>
+          <w:szCs w:val="28"/>
+        </w:rPr>
+        <w:t xml:space="preserve"> (государственной)</w:t>
+      </w:r>
+      <w:r>
+        <w:rPr>
+          <w:color w:val="1B1642"/>
+          <w:sz w:val="28"/>
+          <w:szCs w:val="28"/>
+        </w:rPr>
+        <w:t>, субрегиональной, локальной</w:t>
+      </w:r>
+      <w:r>
+        <w:rPr>
+          <w:color w:val="1B1642"/>
+          <w:sz w:val="28"/>
+          <w:szCs w:val="28"/>
+        </w:rPr>
+        <w:t xml:space="preserve"> (местной)</w:t>
+      </w:r>
+      <w:r>
+        <w:rPr>
+          <w:color w:val="1B1642"/>
+          <w:sz w:val="28"/>
+          <w:szCs w:val="28"/>
+        </w:rPr>
+        <w:t xml:space="preserve">, </w:t>
+      </w:r>
+      <w:r>
+        <w:rPr>
+          <w:color w:val="1B1642"/>
+          <w:sz w:val="28"/>
+          <w:szCs w:val="28"/>
+        </w:rPr>
+        <w:t>сублокальной</w:t>
+      </w:r>
+      <w:r>
+        <w:rPr>
+          <w:color w:val="1B1642"/>
+          <w:sz w:val="28"/>
+          <w:szCs w:val="28"/>
+        </w:rPr>
+        <w:t>.</w:t>
+      </w:r>
+    </w:p>
+    <w:p>
+      <w:pPr>
+        <w:pStyle w:val="text-black"/>
+        <w:numPr>
+          <w:ilvl w:val="0"/>
+          <w:numId w:val="34"/>
+        </w:numPr>
+        <w:shd w:val="clear" w:color="auto" w:fill="FFFFFF"/>
+        <w:spacing w:before="0" w:beforeAutospacing="0" w:line="360" w:lineRule="auto"/>
+        <w:rPr>
+          <w:color w:val="1B1642"/>
+          <w:sz w:val="28"/>
+          <w:szCs w:val="28"/>
+        </w:rPr>
+      </w:pPr>
+      <w:r>
+        <w:rPr>
+          <w:color w:val="1B1642"/>
+          <w:sz w:val="28"/>
+          <w:szCs w:val="28"/>
+        </w:rPr>
+        <w:lastRenderedPageBreak/>
+        <w:t>Функциональные возможности</w:t>
+      </w:r>
+      <w:r>
+        <w:rPr>
+          <w:color w:val="1B1642"/>
+          <w:sz w:val="28"/>
+          <w:szCs w:val="28"/>
+        </w:rPr>
+        <w:t xml:space="preserve">. </w:t>
+      </w:r>
+      <w:r>
+        <w:rPr>
+          <w:color w:val="1B1642"/>
+          <w:sz w:val="28"/>
+          <w:szCs w:val="28"/>
+        </w:rPr>
+        <w:t>По списку возможностей ГИС делят на универсальные (инструментальные</w:t>
+      </w:r>
+      <w:r>
+        <w:rPr>
+          <w:color w:val="1B1642"/>
+          <w:sz w:val="28"/>
+          <w:szCs w:val="28"/>
+        </w:rPr>
+        <w:t xml:space="preserve">, </w:t>
+      </w:r>
+      <w:r>
+        <w:rPr>
+          <w:color w:val="1B1642"/>
+          <w:sz w:val="28"/>
+          <w:szCs w:val="28"/>
+        </w:rPr>
+        <w:t>полнофункциональные)</w:t>
+      </w:r>
+      <w:r>
+        <w:rPr>
+          <w:color w:val="1B1642"/>
+          <w:sz w:val="28"/>
+          <w:szCs w:val="28"/>
+        </w:rPr>
+        <w:t xml:space="preserve">, </w:t>
+      </w:r>
+      <w:r>
+        <w:rPr>
+          <w:color w:val="1B1642"/>
+          <w:sz w:val="28"/>
+          <w:szCs w:val="28"/>
+        </w:rPr>
+        <w:t>специ</w:t>
+      </w:r>
+      <w:r>
+        <w:rPr>
+          <w:color w:val="1B1642"/>
+          <w:sz w:val="28"/>
+          <w:szCs w:val="28"/>
+        </w:rPr>
+        <w:t>ализированные</w:t>
+      </w:r>
+      <w:r>
+        <w:rPr>
+          <w:color w:val="1B1642"/>
+          <w:sz w:val="28"/>
+          <w:szCs w:val="28"/>
+        </w:rPr>
+        <w:t xml:space="preserve">, </w:t>
+      </w:r>
+      <w:r>
+        <w:rPr>
+          <w:color w:val="1B1642"/>
+          <w:sz w:val="28"/>
+          <w:szCs w:val="28"/>
+        </w:rPr>
+        <w:t>и ГИС-Вьюверы. Универсальные ГИС характеризуются открытостью</w:t>
+      </w:r>
+      <w:r>
+        <w:rPr>
+          <w:color w:val="1B1642"/>
+          <w:sz w:val="28"/>
+          <w:szCs w:val="28"/>
+        </w:rPr>
+        <w:t xml:space="preserve">, </w:t>
+      </w:r>
+      <w:r>
+        <w:rPr>
+          <w:color w:val="1B1642"/>
+          <w:sz w:val="28"/>
+          <w:szCs w:val="28"/>
+        </w:rPr>
+        <w:t>они способны работать с различными типами данных</w:t>
+      </w:r>
+      <w:r>
+        <w:rPr>
+          <w:color w:val="1B1642"/>
+          <w:sz w:val="28"/>
+          <w:szCs w:val="28"/>
+        </w:rPr>
+        <w:t xml:space="preserve">, </w:t>
+      </w:r>
+      <w:r>
+        <w:rPr>
+          <w:color w:val="1B1642"/>
+          <w:sz w:val="28"/>
+          <w:szCs w:val="28"/>
+        </w:rPr>
+        <w:t>обладают мощным и информативным графическим редактором</w:t>
+      </w:r>
+      <w:r>
+        <w:rPr>
+          <w:color w:val="1B1642"/>
+          <w:sz w:val="28"/>
+          <w:szCs w:val="28"/>
+        </w:rPr>
+        <w:t xml:space="preserve">, </w:t>
+      </w:r>
+      <w:r>
+        <w:rPr>
+          <w:color w:val="1B1642"/>
+          <w:sz w:val="28"/>
+          <w:szCs w:val="28"/>
+        </w:rPr>
+        <w:t xml:space="preserve">имеют средства для увеличения списка функций. </w:t>
+      </w:r>
+      <w:r>
+        <w:rPr>
+          <w:color w:val="1B1642"/>
+          <w:sz w:val="28"/>
+          <w:szCs w:val="28"/>
+        </w:rPr>
+        <w:t xml:space="preserve">Специализированные ГИС способны решать ограниченный круг задач на заданном наборе данных и параметров. </w:t>
+      </w:r>
+      <w:r>
+        <w:rPr>
+          <w:color w:val="1B1642"/>
+          <w:sz w:val="28"/>
+          <w:szCs w:val="28"/>
+        </w:rPr>
+        <w:t>ГИС-Вьюверы предназначены только для визуализации пространственных данных.</w:t>
+      </w:r>
+    </w:p>
+    <w:p>
+      <w:pPr>
+        <w:pStyle w:val="text-black"/>
+        <w:numPr>
+          <w:ilvl w:val="0"/>
+          <w:numId w:val="34"/>
+        </w:numPr>
+        <w:shd w:val="clear" w:color="auto" w:fill="FFFFFF"/>
+        <w:spacing w:before="0" w:beforeAutospacing="0" w:line="360" w:lineRule="auto"/>
+        <w:ind w:left="714" w:hanging="357"/>
+        <w:rPr>
+          <w:color w:val="1B1642"/>
+          <w:sz w:val="28"/>
+          <w:szCs w:val="28"/>
+        </w:rPr>
+      </w:pPr>
+      <w:r>
+        <w:rPr>
+          <w:color w:val="1B1642"/>
+          <w:sz w:val="28"/>
+          <w:szCs w:val="28"/>
+        </w:rPr>
+        <w:t xml:space="preserve">Аппаратная платформа. По аппаратной платформе ГИС </w:t>
+      </w:r>
+      <w:r>
+        <w:rPr>
+          <w:color w:val="1B1642"/>
+          <w:sz w:val="28"/>
+          <w:szCs w:val="28"/>
+        </w:rPr>
+        <w:t>можно разделить на</w:t>
+      </w:r>
+      <w:r>
+        <w:rPr>
+          <w:color w:val="1B1642"/>
+          <w:sz w:val="28"/>
+          <w:szCs w:val="28"/>
+        </w:rPr>
+        <w:t xml:space="preserve"> ГИС профессионального уровня</w:t>
+      </w:r>
+      <w:r>
+        <w:rPr>
+          <w:color w:val="1B1642"/>
+          <w:sz w:val="28"/>
+          <w:szCs w:val="28"/>
+        </w:rPr>
+        <w:t xml:space="preserve">, </w:t>
+      </w:r>
+      <w:r>
+        <w:rPr>
+          <w:color w:val="1B1642"/>
+          <w:sz w:val="28"/>
+          <w:szCs w:val="28"/>
+        </w:rPr>
+        <w:t>ГИС настольного</w:t>
+      </w:r>
+      <w:r>
+        <w:rPr>
+          <w:color w:val="1B1642"/>
+          <w:sz w:val="28"/>
+          <w:szCs w:val="28"/>
+        </w:rPr>
+        <w:t xml:space="preserve"> типа и Веб-ГИС. ГИС профессионального уровня это обычно мощные системы</w:t>
+      </w:r>
+      <w:r>
+        <w:rPr>
+          <w:color w:val="1B1642"/>
+          <w:sz w:val="28"/>
+          <w:szCs w:val="28"/>
+        </w:rPr>
+        <w:t xml:space="preserve">, </w:t>
+      </w:r>
+      <w:r>
+        <w:rPr>
+          <w:color w:val="1B1642"/>
+          <w:sz w:val="28"/>
+          <w:szCs w:val="28"/>
+        </w:rPr>
+        <w:t xml:space="preserve">имеющие большие вычислительные мощности и большое количество рабочих станций. В качестве примера можно привести такие системы как </w:t>
+      </w:r>
+      <w:r>
+        <w:rPr>
+          <w:color w:val="1B1642"/>
+          <w:sz w:val="28"/>
+          <w:szCs w:val="28"/>
+          <w:lang w:val="en-US"/>
+        </w:rPr>
+        <w:t>Integraph</w:t>
+      </w:r>
+      <w:r>
+        <w:rPr>
+          <w:color w:val="1B1642"/>
+          <w:sz w:val="28"/>
+          <w:szCs w:val="28"/>
+        </w:rPr>
+        <w:t xml:space="preserve"> </w:t>
+      </w:r>
+      <w:r>
+        <w:rPr>
+          <w:color w:val="1B1642"/>
+          <w:sz w:val="28"/>
+          <w:szCs w:val="28"/>
+        </w:rPr>
+        <w:t>–</w:t>
+      </w:r>
+      <w:r>
+        <w:rPr>
+          <w:color w:val="1B1642"/>
+          <w:sz w:val="28"/>
+          <w:szCs w:val="28"/>
+        </w:rPr>
+        <w:t xml:space="preserve"> </w:t>
+      </w:r>
+      <w:r>
+        <w:rPr>
+          <w:color w:val="1B1642"/>
+          <w:sz w:val="28"/>
+          <w:szCs w:val="28"/>
+          <w:lang w:val="en-US"/>
+        </w:rPr>
+        <w:t>MGE</w:t>
+      </w:r>
+      <w:r>
+        <w:rPr>
+          <w:color w:val="1B1642"/>
+          <w:sz w:val="28"/>
+          <w:szCs w:val="28"/>
+        </w:rPr>
+        <w:t xml:space="preserve"> (</w:t>
+      </w:r>
+      <w:r>
+        <w:rPr>
+          <w:color w:val="1B1642"/>
+          <w:sz w:val="28"/>
+          <w:szCs w:val="28"/>
+          <w:lang w:val="en-US"/>
+        </w:rPr>
+        <w:t>Modular</w:t>
+      </w:r>
+      <w:r>
+        <w:rPr>
+          <w:color w:val="1B1642"/>
+          <w:sz w:val="28"/>
+          <w:szCs w:val="28"/>
+        </w:rPr>
+        <w:t xml:space="preserve"> </w:t>
+      </w:r>
+      <w:r>
+        <w:rPr>
+          <w:color w:val="1B1642"/>
+          <w:sz w:val="28"/>
+          <w:szCs w:val="28"/>
+          <w:lang w:val="en-US"/>
+        </w:rPr>
+        <w:t>GIS</w:t>
+      </w:r>
+      <w:r>
+        <w:rPr>
+          <w:color w:val="1B1642"/>
+          <w:sz w:val="28"/>
+          <w:szCs w:val="28"/>
+        </w:rPr>
+        <w:t xml:space="preserve"> </w:t>
+      </w:r>
+      <w:r>
+        <w:rPr>
+          <w:color w:val="1B1642"/>
+          <w:sz w:val="28"/>
+          <w:szCs w:val="28"/>
+          <w:lang w:val="en-US"/>
+        </w:rPr>
+        <w:t>Environmet</w:t>
+      </w:r>
+      <w:r>
+        <w:rPr>
+          <w:color w:val="1B1642"/>
+          <w:sz w:val="28"/>
+          <w:szCs w:val="28"/>
+        </w:rPr>
+        <w:t>)</w:t>
+      </w:r>
+      <w:r>
+        <w:rPr>
+          <w:color w:val="1B1642"/>
+          <w:sz w:val="28"/>
+          <w:szCs w:val="28"/>
+        </w:rPr>
+        <w:t>,</w:t>
+      </w:r>
+      <w:r>
+        <w:rPr>
+          <w:color w:val="1B1642"/>
+          <w:sz w:val="28"/>
+          <w:szCs w:val="28"/>
+        </w:rPr>
+        <w:t xml:space="preserve"> </w:t>
+      </w:r>
+      <w:r>
+        <w:rPr>
+          <w:color w:val="1B1642"/>
+          <w:sz w:val="28"/>
+          <w:szCs w:val="28"/>
+          <w:lang w:val="en-US"/>
+        </w:rPr>
+        <w:t>ESRI</w:t>
+      </w:r>
+      <w:r>
+        <w:rPr>
+          <w:color w:val="1B1642"/>
+          <w:sz w:val="28"/>
+          <w:szCs w:val="28"/>
+        </w:rPr>
+        <w:t xml:space="preserve"> </w:t>
+      </w:r>
+      <w:r>
+        <w:rPr>
+          <w:color w:val="1B1642"/>
+          <w:sz w:val="28"/>
+          <w:szCs w:val="28"/>
+        </w:rPr>
+        <w:t>–</w:t>
+      </w:r>
+      <w:r>
+        <w:rPr>
+          <w:color w:val="1B1642"/>
+          <w:sz w:val="28"/>
+          <w:szCs w:val="28"/>
+        </w:rPr>
+        <w:t xml:space="preserve"> </w:t>
+      </w:r>
+      <w:r>
+        <w:rPr>
+          <w:color w:val="1B1642"/>
+          <w:sz w:val="28"/>
+          <w:szCs w:val="28"/>
+          <w:lang w:val="en-US"/>
+        </w:rPr>
+        <w:t>ArcGIS</w:t>
+      </w:r>
+      <w:r>
+        <w:rPr>
+          <w:color w:val="1B1642"/>
+          <w:sz w:val="28"/>
+          <w:szCs w:val="28"/>
+        </w:rPr>
+        <w:t xml:space="preserve">. </w:t>
+      </w:r>
+      <w:r>
+        <w:rPr>
+          <w:color w:val="1B1642"/>
+          <w:sz w:val="28"/>
+          <w:szCs w:val="28"/>
+        </w:rPr>
+        <w:t>ГИС настольного типа обычно ориентированы на широкий круг пользователей ПК. Такие системы</w:t>
+      </w:r>
+      <w:r>
+        <w:rPr>
+          <w:color w:val="1B1642"/>
+          <w:sz w:val="28"/>
+          <w:szCs w:val="28"/>
+        </w:rPr>
+        <w:t xml:space="preserve">, </w:t>
+      </w:r>
+      <w:r>
+        <w:rPr>
+          <w:color w:val="1B1642"/>
+          <w:sz w:val="28"/>
+          <w:szCs w:val="28"/>
+        </w:rPr>
+        <w:t>на фоне систем профессионально уровня</w:t>
+      </w:r>
+      <w:r>
+        <w:rPr>
+          <w:color w:val="1B1642"/>
+          <w:sz w:val="28"/>
+          <w:szCs w:val="28"/>
+        </w:rPr>
+        <w:t xml:space="preserve">, </w:t>
+      </w:r>
+      <w:r>
+        <w:rPr>
+          <w:color w:val="1B1642"/>
+          <w:sz w:val="28"/>
+          <w:szCs w:val="28"/>
+        </w:rPr>
+        <w:t xml:space="preserve">имеют </w:t>
+      </w:r>
+      <w:r>
+        <w:rPr>
+          <w:color w:val="1B1642"/>
+          <w:sz w:val="28"/>
+          <w:szCs w:val="28"/>
+        </w:rPr>
+        <w:t xml:space="preserve">более узкий функционал. </w:t>
+      </w:r>
+      <w:r>
+        <w:rPr>
+          <w:color w:val="1B1642"/>
+          <w:sz w:val="28"/>
+          <w:szCs w:val="28"/>
+        </w:rPr>
+        <w:t>Веб-ГИС же уникальна тем</w:t>
+      </w:r>
+      <w:r>
+        <w:rPr>
+          <w:color w:val="1B1642"/>
+          <w:sz w:val="28"/>
+          <w:szCs w:val="28"/>
+        </w:rPr>
+        <w:t xml:space="preserve">, </w:t>
+      </w:r>
+      <w:r>
+        <w:rPr>
+          <w:color w:val="1B1642"/>
+          <w:sz w:val="28"/>
+          <w:szCs w:val="28"/>
+        </w:rPr>
+        <w:t>что использует Веб-технологии для своей работы.</w:t>
+      </w:r>
+    </w:p>
+    <w:p>
+      <w:pPr>
+        <w:jc w:val="center"/>
+        <w:rPr>
+          <w:rFonts w:ascii="Times New Roman" w:eastAsia="Times New Roman" w:hAnsi="Times New Roman" w:cs="Times New Roman"/>
+          <w:color w:val="1B1642"/>
+          <w:sz w:val="28"/>
+          <w:szCs w:val="28"/>
+          <w:lang w:eastAsia="ru-RU"/>
+        </w:rPr>
+      </w:pPr>
+      <w:r>
+        <w:rPr>
+          <w:rFonts w:ascii="Times New Roman" w:hAnsi="Times New Roman" w:cs="Times New Roman"/>
+          <w:sz w:val="28"/>
+          <w:szCs w:val="28"/>
+          <w:bdr w:val="none" w:sz="0" w:space="0" w:color="auto" w:frame="1"/>
+        </w:rPr>
+        <w:t>1.2 Веб-ГИС</w:t>
+      </w:r>
+    </w:p>
+    <w:p>
+      <w:pPr>
+        <w:spacing w:before="100" w:beforeAutospacing="1" w:after="100" w:afterAutospacing="1" w:line="360" w:lineRule="auto"/>
+        <w:rPr>
+          <w:rFonts w:ascii="Times New Roman" w:hAnsi="Times New Roman" w:cs="Times New Roman"/>
+          <w:sz w:val="28"/>
+          <w:szCs w:val="28"/>
+          <w:lang w:val="en-US"/>
+        </w:rPr>
+      </w:pPr>
+      <w:r>
+        <w:rPr>
+          <w:rFonts w:ascii="Times New Roman" w:hAnsi="Times New Roman" w:cs="Times New Roman"/>
+          <w:sz w:val="28"/>
+          <w:szCs w:val="28"/>
+        </w:rPr>
+        <w:tab/>
+      </w:r>
+      <w:r>
+        <w:rPr>
+          <w:rFonts w:ascii="Times New Roman" w:hAnsi="Times New Roman" w:cs="Times New Roman"/>
+          <w:sz w:val="28"/>
+          <w:szCs w:val="28"/>
+        </w:rPr>
+        <w:t>Как было упомянуто ранее</w:t>
+      </w:r>
+      <w:r>
+        <w:rPr>
+          <w:rFonts w:ascii="Times New Roman" w:hAnsi="Times New Roman" w:cs="Times New Roman"/>
+          <w:sz w:val="28"/>
+          <w:szCs w:val="28"/>
+        </w:rPr>
+        <w:t>,</w:t>
+      </w:r>
+      <w:r>
+        <w:rPr>
+          <w:rFonts w:ascii="Times New Roman" w:hAnsi="Times New Roman" w:cs="Times New Roman"/>
+          <w:sz w:val="28"/>
+          <w:szCs w:val="28"/>
+          <w:lang w:val="en-US"/>
+        </w:rPr>
+        <w:t xml:space="preserve"> </w:t>
+      </w:r>
+    </w:p>
+    <w:p>
+      <w:pPr>
         <w:spacing w:before="100" w:beforeAutospacing="1" w:after="100" w:afterAutospacing="1" w:line="360" w:lineRule="auto"/>
         <w:jc w:val="center"/>
         <w:rPr>
           <w:rFonts w:ascii="Times New Roman" w:hAnsi="Times New Roman" w:cs="Times New Roman"/>
-          <w:color w:val="000000" w:themeColor="text1"/>
-        </w:rPr>
-      </w:pPr>
-      <w:bookmarkStart w:id="2" w:name="_Toc139819224"/>
-      <w:r>
-        <w:rPr>
-          <w:rFonts w:ascii="Times New Roman" w:hAnsi="Times New Roman" w:cs="Times New Roman"/>
-          <w:color w:val="000000" w:themeColor="text1"/>
-        </w:rPr>
-        <w:lastRenderedPageBreak/>
-        <w:t xml:space="preserve">Обоснование необходимости разработки </w:t>
-      </w:r>
-      <w:bookmarkEnd w:id="2"/>
-      <w:proofErr w:type="spellStart"/>
-      <w:r>
-        <w:rPr>
-          <w:rFonts w:ascii="Times New Roman" w:hAnsi="Times New Roman" w:cs="Times New Roman"/>
-          <w:color w:val="000000" w:themeColor="text1"/>
-        </w:rPr>
-        <w:t>геопортала</w:t>
-      </w:r>
-      <w:proofErr w:type="spellEnd"/>
-      <w:r>
-        <w:rPr>
-          <w:rFonts w:ascii="Times New Roman" w:hAnsi="Times New Roman" w:cs="Times New Roman"/>
-          <w:color w:val="000000" w:themeColor="text1"/>
-        </w:rPr>
-        <w:t xml:space="preserve"> для агрегирования данных и моделирования объектов жилищного </w:t>
-      </w:r>
-      <w:proofErr w:type="spellStart"/>
-      <w:r>
-        <w:rPr>
-          <w:rFonts w:ascii="Times New Roman" w:hAnsi="Times New Roman" w:cs="Times New Roman"/>
-          <w:color w:val="000000" w:themeColor="text1"/>
-        </w:rPr>
-        <w:t>фонд</w:t>
-      </w:r>
-      <w:r>
-        <w:rPr>
-          <w:rFonts w:ascii="Times New Roman" w:hAnsi="Times New Roman" w:cs="Times New Roman"/>
-          <w:color w:val="000000" w:themeColor="text1"/>
-        </w:rPr>
-        <w:t>в</w:t>
-      </w:r>
-      <w:proofErr w:type="spellEnd"/>
+          <w:sz w:val="28"/>
+          <w:szCs w:val="28"/>
+          <w:bdr w:val="none" w:sz="0" w:space="0" w:color="auto" w:frame="1"/>
+        </w:rPr>
+      </w:pPr>
+      <w:r>
+        <w:rPr>
+          <w:rFonts w:ascii="Times New Roman" w:hAnsi="Times New Roman" w:cs="Times New Roman"/>
+          <w:sz w:val="28"/>
+          <w:szCs w:val="28"/>
+          <w:bdr w:val="none" w:sz="0" w:space="0" w:color="auto" w:frame="1"/>
+        </w:rPr>
+        <w:t xml:space="preserve">1.3 Анализ существующих разработок </w:t>
+      </w:r>
     </w:p>
     <w:p>
       <w:pPr>
-        <w:pStyle w:val="1"/>
         <w:spacing w:before="100" w:beforeAutospacing="1" w:after="100" w:afterAutospacing="1" w:line="360" w:lineRule="auto"/>
-        <w:ind w:left="644"/>
-        <w:rPr>
-          <w:rFonts w:ascii="Times New Roman" w:hAnsi="Times New Roman" w:cs="Times New Roman"/>
-          <w:color w:val="000000" w:themeColor="text1"/>
-        </w:rPr>
-      </w:pPr>
-      <w:r>
-        <w:rPr>
-          <w:rFonts w:ascii="Times New Roman" w:hAnsi="Times New Roman" w:cs="Times New Roman"/>
-          <w:color w:val="000000" w:themeColor="text1"/>
-        </w:rPr>
-        <w:t>1.1 Понятие и назначение ГИС</w:t>
-      </w:r>
+        <w:jc w:val="center"/>
+        <w:rPr>
+          <w:rFonts w:ascii="Times New Roman" w:hAnsi="Times New Roman" w:cs="Times New Roman"/>
+          <w:sz w:val="32"/>
+          <w:szCs w:val="32"/>
+          <w:bdr w:val="none" w:sz="0" w:space="0" w:color="auto" w:frame="1"/>
+        </w:rPr>
+      </w:pPr>
     </w:p>
     <w:p>
       <w:pPr>
-        <w:spacing w:after="0" w:line="360" w:lineRule="auto"/>
-        <w:ind w:firstLine="708"/>
-        <w:jc w:val="both"/>
-        <w:rPr>
-          <w:rFonts w:ascii="Times New Roman" w:hAnsi="Times New Roman" w:cs="Times New Roman"/>
-          <w:sz w:val="28"/>
-          <w:szCs w:val="28"/>
-        </w:rPr>
-      </w:pPr>
-      <w:r>
-        <w:rPr>
-          <w:rFonts w:ascii="Times New Roman" w:hAnsi="Times New Roman" w:cs="Times New Roman"/>
-          <w:sz w:val="28"/>
-          <w:szCs w:val="28"/>
-        </w:rPr>
-        <w:t>Географические информационные системы (ГИС) – подвид систем</w:t>
-      </w:r>
-      <w:r>
-        <w:rPr>
-          <w:rFonts w:ascii="Times New Roman" w:hAnsi="Times New Roman" w:cs="Times New Roman"/>
-          <w:sz w:val="28"/>
-          <w:szCs w:val="28"/>
-        </w:rPr>
-        <w:t xml:space="preserve">, </w:t>
-      </w:r>
-      <w:r>
-        <w:rPr>
-          <w:rFonts w:ascii="Times New Roman" w:hAnsi="Times New Roman" w:cs="Times New Roman"/>
-          <w:sz w:val="28"/>
-          <w:szCs w:val="28"/>
-        </w:rPr>
-        <w:t>позволяющий управлять</w:t>
-      </w:r>
-      <w:r>
-        <w:rPr>
-          <w:rFonts w:ascii="Times New Roman" w:hAnsi="Times New Roman" w:cs="Times New Roman"/>
-          <w:sz w:val="28"/>
-          <w:szCs w:val="28"/>
-        </w:rPr>
-        <w:t xml:space="preserve">, </w:t>
-      </w:r>
-      <w:r>
-        <w:rPr>
-          <w:rFonts w:ascii="Times New Roman" w:hAnsi="Times New Roman" w:cs="Times New Roman"/>
-          <w:sz w:val="28"/>
-          <w:szCs w:val="28"/>
-        </w:rPr>
-        <w:t xml:space="preserve">визуализировать и анализировать всевозможные виды </w:t>
-      </w:r>
-      <w:proofErr w:type="spellStart"/>
-      <w:r>
-        <w:rPr>
-          <w:rFonts w:ascii="Times New Roman" w:hAnsi="Times New Roman" w:cs="Times New Roman"/>
-          <w:sz w:val="28"/>
-          <w:szCs w:val="28"/>
-        </w:rPr>
-        <w:t>геоданных</w:t>
-      </w:r>
-      <w:proofErr w:type="spellEnd"/>
-      <w:r>
-        <w:rPr>
-          <w:rFonts w:ascii="Times New Roman" w:hAnsi="Times New Roman" w:cs="Times New Roman"/>
-          <w:sz w:val="28"/>
-          <w:szCs w:val="28"/>
-        </w:rPr>
-        <w:t>.</w:t>
-      </w:r>
-      <w:r>
-        <w:rPr>
-          <w:rFonts w:ascii="Times New Roman" w:hAnsi="Times New Roman" w:cs="Times New Roman"/>
-          <w:sz w:val="28"/>
-          <w:szCs w:val="28"/>
-        </w:rPr>
-        <w:t xml:space="preserve"> Географическая информационная система</w:t>
-      </w:r>
-      <w:r>
-        <w:rPr>
-          <w:rFonts w:ascii="Times New Roman" w:hAnsi="Times New Roman" w:cs="Times New Roman"/>
-          <w:sz w:val="28"/>
-          <w:szCs w:val="28"/>
-        </w:rPr>
-        <w:t xml:space="preserve">, </w:t>
-      </w:r>
-      <w:r>
-        <w:rPr>
-          <w:rFonts w:ascii="Times New Roman" w:hAnsi="Times New Roman" w:cs="Times New Roman"/>
-          <w:sz w:val="28"/>
-          <w:szCs w:val="28"/>
-        </w:rPr>
-        <w:t>по сути</w:t>
-      </w:r>
-      <w:r>
-        <w:rPr>
-          <w:rFonts w:ascii="Times New Roman" w:hAnsi="Times New Roman" w:cs="Times New Roman"/>
-          <w:sz w:val="28"/>
-          <w:szCs w:val="28"/>
-        </w:rPr>
-        <w:t xml:space="preserve">, </w:t>
-      </w:r>
-      <w:r>
-        <w:rPr>
-          <w:rFonts w:ascii="Times New Roman" w:hAnsi="Times New Roman" w:cs="Times New Roman"/>
-          <w:sz w:val="28"/>
-          <w:szCs w:val="28"/>
-        </w:rPr>
-        <w:t xml:space="preserve">соединяет </w:t>
-      </w:r>
-      <w:proofErr w:type="spellStart"/>
-      <w:r>
-        <w:rPr>
-          <w:rFonts w:ascii="Times New Roman" w:hAnsi="Times New Roman" w:cs="Times New Roman"/>
-          <w:sz w:val="28"/>
-          <w:szCs w:val="28"/>
-        </w:rPr>
-        <w:t>геоданные</w:t>
-      </w:r>
-      <w:proofErr w:type="spellEnd"/>
-      <w:r>
-        <w:rPr>
-          <w:rFonts w:ascii="Times New Roman" w:hAnsi="Times New Roman" w:cs="Times New Roman"/>
-          <w:sz w:val="28"/>
-          <w:szCs w:val="28"/>
-        </w:rPr>
-        <w:t xml:space="preserve"> с картой</w:t>
-      </w:r>
-      <w:r>
-        <w:rPr>
-          <w:rFonts w:ascii="Times New Roman" w:hAnsi="Times New Roman" w:cs="Times New Roman"/>
-          <w:sz w:val="28"/>
-          <w:szCs w:val="28"/>
-        </w:rPr>
-        <w:t xml:space="preserve">, </w:t>
-      </w:r>
-      <w:r>
-        <w:rPr>
-          <w:rFonts w:ascii="Times New Roman" w:hAnsi="Times New Roman" w:cs="Times New Roman"/>
-          <w:sz w:val="28"/>
-          <w:szCs w:val="28"/>
-        </w:rPr>
-        <w:t>интегрируя пространственные данные объектов (данные о местоположении) с различными типа</w:t>
-      </w:r>
-      <w:r>
-        <w:rPr>
-          <w:rFonts w:ascii="Times New Roman" w:hAnsi="Times New Roman" w:cs="Times New Roman"/>
-          <w:sz w:val="28"/>
-          <w:szCs w:val="28"/>
-        </w:rPr>
-        <w:t>ми</w:t>
-      </w:r>
-      <w:r>
-        <w:rPr>
-          <w:rFonts w:ascii="Times New Roman" w:hAnsi="Times New Roman" w:cs="Times New Roman"/>
-          <w:sz w:val="28"/>
-          <w:szCs w:val="28"/>
-        </w:rPr>
-        <w:t xml:space="preserve"> описательной информации (дополнительная информация</w:t>
-      </w:r>
-      <w:r>
-        <w:rPr>
-          <w:rFonts w:ascii="Times New Roman" w:hAnsi="Times New Roman" w:cs="Times New Roman"/>
-          <w:sz w:val="28"/>
-          <w:szCs w:val="28"/>
-        </w:rPr>
-        <w:t xml:space="preserve">, </w:t>
-      </w:r>
-      <w:r>
-        <w:rPr>
-          <w:rFonts w:ascii="Times New Roman" w:hAnsi="Times New Roman" w:cs="Times New Roman"/>
-          <w:sz w:val="28"/>
-          <w:szCs w:val="28"/>
-        </w:rPr>
-        <w:t>характеризующая</w:t>
-      </w:r>
-      <w:r>
-        <w:rPr>
-          <w:rFonts w:ascii="Times New Roman" w:hAnsi="Times New Roman" w:cs="Times New Roman"/>
-          <w:sz w:val="28"/>
-          <w:szCs w:val="28"/>
-        </w:rPr>
-        <w:t xml:space="preserve">, </w:t>
-      </w:r>
-      <w:r>
-        <w:rPr>
-          <w:rFonts w:ascii="Times New Roman" w:hAnsi="Times New Roman" w:cs="Times New Roman"/>
-          <w:sz w:val="28"/>
-          <w:szCs w:val="28"/>
-        </w:rPr>
-        <w:t>что из себя эти объекты представляют)</w:t>
-      </w:r>
-      <w:r>
-        <w:rPr>
-          <w:rFonts w:ascii="Times New Roman" w:hAnsi="Times New Roman" w:cs="Times New Roman"/>
-          <w:sz w:val="28"/>
-          <w:szCs w:val="28"/>
-        </w:rPr>
-        <w:t xml:space="preserve">. </w:t>
-      </w:r>
-      <w:r>
-        <w:rPr>
-          <w:rFonts w:ascii="Times New Roman" w:hAnsi="Times New Roman" w:cs="Times New Roman"/>
-          <w:sz w:val="28"/>
-          <w:szCs w:val="28"/>
-        </w:rPr>
-        <w:t>Такая связь создаёт основу для картографического анализа</w:t>
-      </w:r>
-      <w:r>
-        <w:rPr>
-          <w:rFonts w:ascii="Times New Roman" w:hAnsi="Times New Roman" w:cs="Times New Roman"/>
-          <w:sz w:val="28"/>
-          <w:szCs w:val="28"/>
-        </w:rPr>
-        <w:t xml:space="preserve">, </w:t>
-      </w:r>
-      <w:r>
-        <w:rPr>
-          <w:rFonts w:ascii="Times New Roman" w:hAnsi="Times New Roman" w:cs="Times New Roman"/>
-          <w:sz w:val="28"/>
-          <w:szCs w:val="28"/>
-        </w:rPr>
-        <w:t>которая в дальнейшем может использоваться как в научных целях</w:t>
-      </w:r>
-      <w:r>
-        <w:rPr>
-          <w:rFonts w:ascii="Times New Roman" w:hAnsi="Times New Roman" w:cs="Times New Roman"/>
-          <w:sz w:val="28"/>
-          <w:szCs w:val="28"/>
-        </w:rPr>
-        <w:t xml:space="preserve">, </w:t>
-      </w:r>
-      <w:r>
-        <w:rPr>
-          <w:rFonts w:ascii="Times New Roman" w:hAnsi="Times New Roman" w:cs="Times New Roman"/>
-          <w:sz w:val="28"/>
-          <w:szCs w:val="28"/>
-        </w:rPr>
-        <w:t>так и любых других отраслях</w:t>
-      </w:r>
-      <w:r>
-        <w:rPr>
-          <w:rFonts w:ascii="Times New Roman" w:hAnsi="Times New Roman" w:cs="Times New Roman"/>
-          <w:sz w:val="28"/>
-          <w:szCs w:val="28"/>
-        </w:rPr>
-        <w:t xml:space="preserve">. </w:t>
-      </w:r>
-      <w:r>
-        <w:rPr>
-          <w:rFonts w:ascii="Times New Roman" w:hAnsi="Times New Roman" w:cs="Times New Roman"/>
-          <w:sz w:val="28"/>
-          <w:szCs w:val="28"/>
-        </w:rPr>
-        <w:t>Именно при использовании ГИС вычисляются закономерности</w:t>
-      </w:r>
-      <w:r>
-        <w:rPr>
-          <w:rFonts w:ascii="Times New Roman" w:hAnsi="Times New Roman" w:cs="Times New Roman"/>
-          <w:sz w:val="28"/>
-          <w:szCs w:val="28"/>
-        </w:rPr>
-        <w:t xml:space="preserve">, </w:t>
-      </w:r>
-      <w:r>
-        <w:rPr>
-          <w:rFonts w:ascii="Times New Roman" w:hAnsi="Times New Roman" w:cs="Times New Roman"/>
-          <w:sz w:val="28"/>
-          <w:szCs w:val="28"/>
-        </w:rPr>
-        <w:t xml:space="preserve">взаимосвязи </w:t>
-      </w:r>
-      <w:r>
-        <w:rPr>
-          <w:rFonts w:ascii="Times New Roman" w:hAnsi="Times New Roman" w:cs="Times New Roman"/>
-          <w:sz w:val="28"/>
-          <w:szCs w:val="28"/>
-        </w:rPr>
-        <w:t xml:space="preserve">в тех или иных наборах </w:t>
-      </w:r>
-      <w:proofErr w:type="spellStart"/>
-      <w:r>
-        <w:rPr>
-          <w:rFonts w:ascii="Times New Roman" w:hAnsi="Times New Roman" w:cs="Times New Roman"/>
-          <w:sz w:val="28"/>
-          <w:szCs w:val="28"/>
-        </w:rPr>
-        <w:t>геоданных</w:t>
-      </w:r>
-      <w:proofErr w:type="spellEnd"/>
-      <w:r>
-        <w:rPr>
-          <w:rFonts w:ascii="Times New Roman" w:hAnsi="Times New Roman" w:cs="Times New Roman"/>
-          <w:sz w:val="28"/>
-          <w:szCs w:val="28"/>
-        </w:rPr>
-        <w:t>.</w:t>
+        <w:spacing w:before="100" w:beforeAutospacing="1" w:after="100" w:afterAutospacing="1" w:line="360" w:lineRule="auto"/>
+        <w:rPr>
+          <w:rFonts w:ascii="Times New Roman" w:hAnsi="Times New Roman" w:cs="Times New Roman"/>
+          <w:sz w:val="32"/>
+          <w:szCs w:val="32"/>
+          <w:bdr w:val="none" w:sz="0" w:space="0" w:color="auto" w:frame="1"/>
+        </w:rPr>
+      </w:pPr>
+    </w:p>
+    <w:p>
+      <w:pPr>
+        <w:pStyle w:val="text-black"/>
+        <w:shd w:val="clear" w:color="auto" w:fill="FFFFFF"/>
+        <w:spacing w:before="0" w:beforeAutospacing="0" w:line="360" w:lineRule="auto"/>
+        <w:ind w:left="720"/>
+        <w:jc w:val="center"/>
+        <w:rPr>
+          <w:color w:val="1B1642"/>
+          <w:sz w:val="28"/>
+          <w:szCs w:val="28"/>
+        </w:rPr>
+      </w:pPr>
+    </w:p>
+    <w:p>
+      <w:pPr>
+        <w:pStyle w:val="text-black"/>
+        <w:shd w:val="clear" w:color="auto" w:fill="FFFFFF"/>
+        <w:spacing w:before="0" w:beforeAutospacing="0" w:line="360" w:lineRule="auto"/>
+        <w:rPr>
+          <w:color w:val="1B1642"/>
+          <w:sz w:val="28"/>
+          <w:szCs w:val="28"/>
+        </w:rPr>
+      </w:pPr>
+    </w:p>
+    <w:p>
+      <w:pPr>
+        <w:pStyle w:val="text-black"/>
+        <w:shd w:val="clear" w:color="auto" w:fill="FFFFFF"/>
+        <w:spacing w:before="0" w:beforeAutospacing="0" w:line="360" w:lineRule="auto"/>
+        <w:rPr>
+          <w:color w:val="1B1642"/>
+          <w:sz w:val="28"/>
+          <w:szCs w:val="28"/>
+        </w:rPr>
+      </w:pPr>
+    </w:p>
+    <w:p>
+      <w:pPr>
+        <w:pStyle w:val="text-black"/>
+        <w:shd w:val="clear" w:color="auto" w:fill="FFFFFF"/>
+        <w:spacing w:before="0" w:beforeAutospacing="0" w:line="360" w:lineRule="auto"/>
+        <w:rPr>
+          <w:color w:val="1B1642"/>
+          <w:sz w:val="28"/>
+          <w:szCs w:val="28"/>
+        </w:rPr>
+      </w:pPr>
+      <w:r>
+        <w:rPr>
+          <w:color w:val="1B1642"/>
+          <w:sz w:val="28"/>
+          <w:szCs w:val="28"/>
+        </w:rPr>
+        <w:tab/>
       </w:r>
     </w:p>
     <w:p/>
@@ -2463,8 +4339,8 @@
           <w:color w:val="000000" w:themeColor="text1"/>
         </w:rPr>
       </w:pPr>
-      <w:bookmarkStart w:id="3" w:name="_Toc95239025"/>
-      <w:bookmarkStart w:id="4" w:name="_Toc139819237"/>
+      <w:bookmarkStart w:id="1" w:name="_Toc95239025"/>
+      <w:bookmarkStart w:id="2" w:name="_Toc139819237"/>
       <w:r>
         <w:rPr>
           <w:rFonts w:ascii="Times New Roman" w:hAnsi="Times New Roman" w:cs="Times New Roman"/>
@@ -2473,8 +4349,8 @@
         <w:lastRenderedPageBreak/>
         <w:t>Список литературы</w:t>
       </w:r>
-      <w:bookmarkEnd w:id="3"/>
-      <w:bookmarkEnd w:id="4"/>
+      <w:bookmarkEnd w:id="1"/>
+      <w:bookmarkEnd w:id="2"/>
     </w:p>
     <w:p>
       <w:pPr>
@@ -2500,47 +4376,7 @@
           <w:sz w:val="28"/>
           <w:szCs w:val="34"/>
         </w:rPr>
-        <w:t xml:space="preserve">ГОСТ 34.003–90 Информационная технология. Комплекс стандартов на автоматизированные системы. Автоматизированные системы. Термины и определения. – </w:t>
-      </w:r>
-      <w:proofErr w:type="gramStart"/>
-      <w:r>
-        <w:rPr>
-          <w:rStyle w:val="markedcontent"/>
-          <w:rFonts w:ascii="Times New Roman" w:hAnsi="Times New Roman"/>
-          <w:sz w:val="28"/>
-          <w:szCs w:val="34"/>
-        </w:rPr>
-        <w:t>М. :</w:t>
-      </w:r>
-      <w:proofErr w:type="gramEnd"/>
-      <w:r>
-        <w:rPr>
-          <w:rStyle w:val="markedcontent"/>
-          <w:rFonts w:ascii="Times New Roman" w:hAnsi="Times New Roman"/>
-          <w:sz w:val="28"/>
-          <w:szCs w:val="34"/>
-        </w:rPr>
-        <w:t xml:space="preserve"> </w:t>
-      </w:r>
-      <w:proofErr w:type="spellStart"/>
-      <w:r>
-        <w:rPr>
-          <w:rStyle w:val="markedcontent"/>
-          <w:rFonts w:ascii="Times New Roman" w:hAnsi="Times New Roman"/>
-          <w:sz w:val="28"/>
-          <w:szCs w:val="34"/>
-        </w:rPr>
-        <w:t>Стандартинформ</w:t>
-      </w:r>
-      <w:proofErr w:type="spellEnd"/>
-      <w:r>
-        <w:rPr>
-          <w:rStyle w:val="markedcontent"/>
-          <w:rFonts w:ascii="Times New Roman" w:hAnsi="Times New Roman"/>
-          <w:sz w:val="28"/>
-          <w:szCs w:val="34"/>
-        </w:rPr>
-        <w:t>, 2009. – 16 с.</w:t>
+        <w:t>ГОСТ 34.003–90 Информационная технология. Комплекс стандартов на автоматизированные системы. Автоматизированные системы. Термины и определения. – М. : Стандартинформ, 2009. – 16 с.</w:t>
       </w:r>
     </w:p>
     <w:p>
@@ -2614,7 +4450,6 @@
         </w:rPr>
         <w:t xml:space="preserve"> </w:t>
       </w:r>
-      <w:proofErr w:type="spellStart"/>
       <w:r>
         <w:rPr>
           <w:rStyle w:val="markedcontent"/>
@@ -2622,17 +4457,7 @@
           <w:sz w:val="28"/>
           <w:szCs w:val="34"/>
         </w:rPr>
-        <w:t>Компьютерра</w:t>
-      </w:r>
-      <w:proofErr w:type="spellEnd"/>
-      <w:r>
-        <w:rPr>
-          <w:rStyle w:val="markedcontent"/>
-          <w:rFonts w:ascii="Times New Roman" w:hAnsi="Times New Roman"/>
-          <w:sz w:val="28"/>
-          <w:szCs w:val="34"/>
-        </w:rPr>
-        <w:t>.</w:t>
+        <w:t>Компьютерра.</w:t>
       </w:r>
       <w:r>
         <w:rPr>
@@ -2706,7 +4531,6 @@
         </w:rPr>
         <w:t xml:space="preserve">, </w:t>
       </w:r>
-      <w:proofErr w:type="spellStart"/>
       <w:r>
         <w:rPr>
           <w:rStyle w:val="markedcontent"/>
@@ -2714,17 +4538,7 @@
           <w:sz w:val="28"/>
           <w:szCs w:val="34"/>
         </w:rPr>
-        <w:t>Шайтура</w:t>
-      </w:r>
-      <w:proofErr w:type="spellEnd"/>
-      <w:r>
-        <w:rPr>
-          <w:rStyle w:val="markedcontent"/>
-          <w:rFonts w:ascii="Times New Roman" w:hAnsi="Times New Roman"/>
-          <w:sz w:val="28"/>
-          <w:szCs w:val="34"/>
-        </w:rPr>
-        <w:t xml:space="preserve"> С.В. Геоинформационные системы.</w:t>
+        <w:t>Шайтура С.В. Геоинформационные системы.</w:t>
       </w:r>
       <w:r>
         <w:rPr>
@@ -2826,7 +4640,7 @@
         </w:rPr>
         <w:t xml:space="preserve"> </w:t>
       </w:r>
-      <w:hyperlink r:id="rId12" w:history="1">
+      <w:hyperlink r:id="rId13" w:history="1">
         <w:r>
           <w:rPr>
             <w:rStyle w:val="markedcontent"/>
@@ -2863,62 +4677,18 @@
           <w:szCs w:val="34"/>
           <w:highlight w:val="yellow"/>
         </w:rPr>
-        <w:t xml:space="preserve">Официальное руководство для работы с </w:t>
-      </w:r>
-      <w:proofErr w:type="spellStart"/>
+        <w:t>Официальное руководство для работы с Yandex Map Kit</w:t>
+      </w:r>
       <w:r>
         <w:rPr>
           <w:rStyle w:val="markedcontent"/>
           <w:rFonts w:ascii="Times New Roman" w:hAnsi="Times New Roman"/>
           <w:sz w:val="28"/>
           <w:szCs w:val="34"/>
-          <w:highlight w:val="yellow"/>
-        </w:rPr>
-        <w:t>Yandex</w:t>
-      </w:r>
-      <w:proofErr w:type="spellEnd"/>
-      <w:r>
-        <w:rPr>
-          <w:rStyle w:val="markedcontent"/>
-          <w:rFonts w:ascii="Times New Roman" w:hAnsi="Times New Roman"/>
-          <w:sz w:val="28"/>
-          <w:szCs w:val="34"/>
-          <w:highlight w:val="yellow"/>
-        </w:rPr>
-        <w:t xml:space="preserve"> </w:t>
-      </w:r>
-      <w:proofErr w:type="spellStart"/>
-      <w:r>
-        <w:rPr>
-          <w:rStyle w:val="markedcontent"/>
-          <w:rFonts w:ascii="Times New Roman" w:hAnsi="Times New Roman"/>
-          <w:sz w:val="28"/>
-          <w:szCs w:val="34"/>
-          <w:highlight w:val="yellow"/>
-        </w:rPr>
-        <w:t>Map</w:t>
-      </w:r>
-      <w:proofErr w:type="spellEnd"/>
-      <w:r>
-        <w:rPr>
-          <w:rStyle w:val="markedcontent"/>
-          <w:rFonts w:ascii="Times New Roman" w:hAnsi="Times New Roman"/>
-          <w:sz w:val="28"/>
-          <w:szCs w:val="34"/>
-          <w:highlight w:val="yellow"/>
-        </w:rPr>
-        <w:t xml:space="preserve"> Kit</w:t>
-      </w:r>
-      <w:r>
-        <w:rPr>
-          <w:rStyle w:val="markedcontent"/>
-          <w:rFonts w:ascii="Times New Roman" w:hAnsi="Times New Roman"/>
-          <w:sz w:val="28"/>
-          <w:szCs w:val="34"/>
         </w:rPr>
         <w:t xml:space="preserve">. </w:t>
       </w:r>
-      <w:hyperlink r:id="rId13" w:history="1">
+      <w:hyperlink r:id="rId14" w:history="1">
         <w:r>
           <w:rPr>
             <w:rStyle w:val="markedcontent"/>
@@ -3084,7 +4854,6 @@
           <w:szCs w:val="34"/>
         </w:rPr>
       </w:pPr>
-      <w:proofErr w:type="spellStart"/>
       <w:r>
         <w:rPr>
           <w:rStyle w:val="markedcontent"/>
@@ -3092,17 +4861,7 @@
           <w:sz w:val="28"/>
           <w:szCs w:val="34"/>
         </w:rPr>
-        <w:t>Берлянт</w:t>
-      </w:r>
-      <w:proofErr w:type="spellEnd"/>
-      <w:r>
-        <w:rPr>
-          <w:rStyle w:val="markedcontent"/>
-          <w:rFonts w:ascii="Times New Roman" w:hAnsi="Times New Roman"/>
-          <w:sz w:val="28"/>
-          <w:szCs w:val="34"/>
-        </w:rPr>
-        <w:t>, А.М. Геоинформационное картографирование: учеб. для вузов. - М.: Аспект Пресс, 2020. - 336 с.</w:t>
+        <w:t>Берлянт, А.М. Геоинформационное картографирование: учеб. для вузов. - М.: Аспект Пресс, 2020. - 336 с.</w:t>
       </w:r>
     </w:p>
     <w:p>
@@ -3205,7 +4964,6 @@
           <w:szCs w:val="34"/>
         </w:rPr>
       </w:pPr>
-      <w:proofErr w:type="spellStart"/>
       <w:r>
         <w:rPr>
           <w:rStyle w:val="markedcontent"/>
@@ -3213,37 +4971,7 @@
           <w:sz w:val="28"/>
           <w:szCs w:val="34"/>
         </w:rPr>
-        <w:t>Кацко</w:t>
-      </w:r>
-      <w:proofErr w:type="spellEnd"/>
-      <w:r>
-        <w:rPr>
-          <w:rStyle w:val="markedcontent"/>
-          <w:rFonts w:ascii="Times New Roman" w:hAnsi="Times New Roman"/>
-          <w:sz w:val="28"/>
-          <w:szCs w:val="34"/>
-        </w:rPr>
-        <w:t xml:space="preserve">, С.Ю. ГИС для непрофессиональных пользователей как один из современных инструментов работы с </w:t>
-      </w:r>
-      <w:proofErr w:type="spellStart"/>
-      <w:r>
-        <w:rPr>
-          <w:rStyle w:val="markedcontent"/>
-          <w:rFonts w:ascii="Times New Roman" w:hAnsi="Times New Roman"/>
-          <w:sz w:val="28"/>
-          <w:szCs w:val="34"/>
-        </w:rPr>
-        <w:t>геоинформацией</w:t>
-      </w:r>
-      <w:proofErr w:type="spellEnd"/>
-      <w:r>
-        <w:rPr>
-          <w:rStyle w:val="markedcontent"/>
-          <w:rFonts w:ascii="Times New Roman" w:hAnsi="Times New Roman"/>
-          <w:sz w:val="28"/>
-          <w:szCs w:val="34"/>
-        </w:rPr>
-        <w:t>.-Новосибирск: СГГА, 2019. - С. 34-38.</w:t>
+        <w:t>Кацко, С.Ю. ГИС для непрофессиональных пользователей как один из современных инструментов работы с геоинформацией.-Новосибирск: СГГА, 2019. - С. 34-38.</w:t>
       </w:r>
     </w:p>
     <w:p>
@@ -3263,7 +4991,6 @@
           <w:szCs w:val="34"/>
         </w:rPr>
       </w:pPr>
-      <w:proofErr w:type="spellStart"/>
       <w:r>
         <w:rPr>
           <w:rStyle w:val="markedcontent"/>
@@ -3271,17 +4998,7 @@
           <w:sz w:val="28"/>
           <w:szCs w:val="34"/>
         </w:rPr>
-        <w:t>Раклов</w:t>
-      </w:r>
-      <w:proofErr w:type="spellEnd"/>
-      <w:r>
-        <w:rPr>
-          <w:rStyle w:val="markedcontent"/>
-          <w:rFonts w:ascii="Times New Roman" w:hAnsi="Times New Roman"/>
-          <w:sz w:val="28"/>
-          <w:szCs w:val="34"/>
-        </w:rPr>
-        <w:t>, В.П. Картография и ГИС: учеб. пособие. - М.: ГУЗ, 2018. - 118 с.</w:t>
+        <w:t>Раклов, В.П. Картография и ГИС: учеб. пособие. - М.: ГУЗ, 2018. - 118 с.</w:t>
       </w:r>
     </w:p>
     <w:p>
@@ -3309,30 +5026,18 @@
           <w:szCs w:val="34"/>
           <w:highlight w:val="yellow"/>
         </w:rPr>
-        <w:t xml:space="preserve">Статья о запуске приложения </w:t>
-      </w:r>
-      <w:proofErr w:type="spellStart"/>
+        <w:t>Статья о запуске приложения ДубльГис</w:t>
+      </w:r>
       <w:r>
         <w:rPr>
           <w:rStyle w:val="markedcontent"/>
           <w:rFonts w:ascii="Times New Roman" w:hAnsi="Times New Roman"/>
           <w:sz w:val="28"/>
           <w:szCs w:val="34"/>
-          <w:highlight w:val="yellow"/>
-        </w:rPr>
-        <w:t>ДубльГис</w:t>
-      </w:r>
-      <w:proofErr w:type="spellEnd"/>
-      <w:r>
-        <w:rPr>
-          <w:rStyle w:val="markedcontent"/>
-          <w:rFonts w:ascii="Times New Roman" w:hAnsi="Times New Roman"/>
-          <w:sz w:val="28"/>
-          <w:szCs w:val="34"/>
         </w:rPr>
         <w:t xml:space="preserve">. </w:t>
       </w:r>
-      <w:hyperlink r:id="rId14" w:history="1">
+      <w:hyperlink r:id="rId15" w:history="1">
         <w:r>
           <w:rPr>
             <w:rStyle w:val="markedcontent"/>
@@ -3369,30 +5074,18 @@
           <w:szCs w:val="34"/>
           <w:highlight w:val="yellow"/>
         </w:rPr>
-        <w:t xml:space="preserve">Официальное руководство для работы с </w:t>
-      </w:r>
-      <w:proofErr w:type="spellStart"/>
+        <w:t>Официальное руководство для работы с Xamarin</w:t>
+      </w:r>
       <w:r>
         <w:rPr>
           <w:rStyle w:val="markedcontent"/>
           <w:rFonts w:ascii="Times New Roman" w:hAnsi="Times New Roman"/>
           <w:sz w:val="28"/>
           <w:szCs w:val="34"/>
-          <w:highlight w:val="yellow"/>
-        </w:rPr>
-        <w:t>Xamarin</w:t>
-      </w:r>
-      <w:proofErr w:type="spellEnd"/>
-      <w:r>
-        <w:rPr>
-          <w:rStyle w:val="markedcontent"/>
-          <w:rFonts w:ascii="Times New Roman" w:hAnsi="Times New Roman"/>
-          <w:sz w:val="28"/>
-          <w:szCs w:val="34"/>
         </w:rPr>
         <w:t xml:space="preserve">. </w:t>
       </w:r>
-      <w:hyperlink r:id="rId15" w:history="1">
+      <w:hyperlink r:id="rId16" w:history="1">
         <w:r>
           <w:rPr>
             <w:rStyle w:val="markedcontent"/>
@@ -3429,40 +5122,18 @@
           <w:szCs w:val="34"/>
           <w:highlight w:val="yellow"/>
         </w:rPr>
-        <w:t xml:space="preserve">Официальное руководство для работы с Huawei </w:t>
-      </w:r>
-      <w:proofErr w:type="spellStart"/>
+        <w:t>Официальное руководство для работы с Huawei Map Kit</w:t>
+      </w:r>
       <w:r>
         <w:rPr>
           <w:rStyle w:val="markedcontent"/>
           <w:rFonts w:ascii="Times New Roman" w:hAnsi="Times New Roman"/>
           <w:sz w:val="28"/>
           <w:szCs w:val="34"/>
-          <w:highlight w:val="yellow"/>
-        </w:rPr>
-        <w:t>Map</w:t>
-      </w:r>
-      <w:proofErr w:type="spellEnd"/>
-      <w:r>
-        <w:rPr>
-          <w:rStyle w:val="markedcontent"/>
-          <w:rFonts w:ascii="Times New Roman" w:hAnsi="Times New Roman"/>
-          <w:sz w:val="28"/>
-          <w:szCs w:val="34"/>
-          <w:highlight w:val="yellow"/>
-        </w:rPr>
-        <w:t xml:space="preserve"> Kit</w:t>
-      </w:r>
-      <w:r>
-        <w:rPr>
-          <w:rStyle w:val="markedcontent"/>
-          <w:rFonts w:ascii="Times New Roman" w:hAnsi="Times New Roman"/>
-          <w:sz w:val="28"/>
-          <w:szCs w:val="34"/>
         </w:rPr>
         <w:t xml:space="preserve">. </w:t>
       </w:r>
-      <w:hyperlink r:id="rId16" w:history="1">
+      <w:hyperlink r:id="rId17" w:history="1">
         <w:r>
           <w:rPr>
             <w:rStyle w:val="markedcontent"/>
@@ -3491,7 +5162,6 @@
           <w:szCs w:val="34"/>
         </w:rPr>
       </w:pPr>
-      <w:proofErr w:type="spellStart"/>
       <w:r>
         <w:rPr>
           <w:rStyle w:val="markedcontent"/>
@@ -3500,41 +5170,18 @@
           <w:szCs w:val="34"/>
           <w:highlight w:val="yellow"/>
         </w:rPr>
-        <w:t>Геопортал</w:t>
-      </w:r>
-      <w:proofErr w:type="spellEnd"/>
+        <w:t>Геопортал ЭтоМесто</w:t>
+      </w:r>
       <w:r>
         <w:rPr>
           <w:rStyle w:val="markedcontent"/>
           <w:rFonts w:ascii="Times New Roman" w:hAnsi="Times New Roman"/>
           <w:sz w:val="28"/>
           <w:szCs w:val="34"/>
-          <w:highlight w:val="yellow"/>
-        </w:rPr>
-        <w:t xml:space="preserve"> </w:t>
-      </w:r>
-      <w:proofErr w:type="spellStart"/>
-      <w:r>
-        <w:rPr>
-          <w:rStyle w:val="markedcontent"/>
-          <w:rFonts w:ascii="Times New Roman" w:hAnsi="Times New Roman"/>
-          <w:sz w:val="28"/>
-          <w:szCs w:val="34"/>
-          <w:highlight w:val="yellow"/>
-        </w:rPr>
-        <w:t>ЭтоМесто</w:t>
-      </w:r>
-      <w:proofErr w:type="spellEnd"/>
-      <w:r>
-        <w:rPr>
-          <w:rStyle w:val="markedcontent"/>
-          <w:rFonts w:ascii="Times New Roman" w:hAnsi="Times New Roman"/>
-          <w:sz w:val="28"/>
-          <w:szCs w:val="34"/>
         </w:rPr>
         <w:t xml:space="preserve">. </w:t>
       </w:r>
-      <w:hyperlink r:id="rId17" w:history="1">
+      <w:hyperlink r:id="rId18" w:history="1">
         <w:r>
           <w:rPr>
             <w:rStyle w:val="markedcontent"/>
@@ -3563,7 +5210,6 @@
           <w:szCs w:val="34"/>
         </w:rPr>
       </w:pPr>
-      <w:proofErr w:type="spellStart"/>
       <w:r>
         <w:rPr>
           <w:rStyle w:val="markedcontent"/>
@@ -3572,41 +5218,18 @@
           <w:szCs w:val="34"/>
           <w:highlight w:val="yellow"/>
         </w:rPr>
-        <w:t>Геопортал</w:t>
-      </w:r>
-      <w:proofErr w:type="spellEnd"/>
+        <w:t>Геопортал Retromap</w:t>
+      </w:r>
       <w:r>
         <w:rPr>
           <w:rStyle w:val="markedcontent"/>
           <w:rFonts w:ascii="Times New Roman" w:hAnsi="Times New Roman"/>
           <w:sz w:val="28"/>
           <w:szCs w:val="34"/>
-          <w:highlight w:val="yellow"/>
-        </w:rPr>
-        <w:t xml:space="preserve"> </w:t>
-      </w:r>
-      <w:proofErr w:type="spellStart"/>
-      <w:r>
-        <w:rPr>
-          <w:rStyle w:val="markedcontent"/>
-          <w:rFonts w:ascii="Times New Roman" w:hAnsi="Times New Roman"/>
-          <w:sz w:val="28"/>
-          <w:szCs w:val="34"/>
-          <w:highlight w:val="yellow"/>
-        </w:rPr>
-        <w:t>Retromap</w:t>
-      </w:r>
-      <w:proofErr w:type="spellEnd"/>
-      <w:r>
-        <w:rPr>
-          <w:rStyle w:val="markedcontent"/>
-          <w:rFonts w:ascii="Times New Roman" w:hAnsi="Times New Roman"/>
-          <w:sz w:val="28"/>
-          <w:szCs w:val="34"/>
         </w:rPr>
         <w:t xml:space="preserve">. </w:t>
       </w:r>
-      <w:hyperlink r:id="rId18" w:history="1">
+      <w:hyperlink r:id="rId19" w:history="1">
         <w:r>
           <w:rPr>
             <w:rStyle w:val="markedcontent"/>
@@ -3654,7 +5277,7 @@
         </w:rPr>
         <w:t xml:space="preserve"> ГЛОНАСС. </w:t>
       </w:r>
-      <w:hyperlink r:id="rId19" w:history="1">
+      <w:hyperlink r:id="rId20" w:history="1">
         <w:r>
           <w:rPr>
             <w:rStyle w:val="markedcontent"/>
@@ -4201,6 +5824,119 @@
     </w:lvl>
   </w:abstractNum>
   <w:abstractNum w:abstractNumId="4" w15:restartNumberingAfterBreak="0">
+    <w:nsid w:val="10862AD0"/>
+    <w:multiLevelType w:val="hybridMultilevel"/>
+    <w:tmpl w:val="45B0F7FE"/>
+    <w:lvl w:ilvl="0" w:tplc="04190001">
+      <w:start w:val="1"/>
+      <w:numFmt w:val="bullet"/>
+      <w:lvlText w:val=""/>
+      <w:lvlJc w:val="left"/>
+      <w:pPr>
+        <w:ind w:left="720" w:hanging="360"/>
+      </w:pPr>
+      <w:rPr>
+        <w:rFonts w:ascii="Symbol" w:hAnsi="Symbol" w:hint="default"/>
+      </w:rPr>
+    </w:lvl>
+    <w:lvl w:ilvl="1" w:tplc="04190003" w:tentative="1">
+      <w:start w:val="1"/>
+      <w:numFmt w:val="bullet"/>
+      <w:lvlText w:val="o"/>
+      <w:lvlJc w:val="left"/>
+      <w:pPr>
+        <w:ind w:left="1440" w:hanging="360"/>
+      </w:pPr>
+      <w:rPr>
+        <w:rFonts w:ascii="Courier New" w:hAnsi="Courier New" w:cs="Courier New" w:hint="default"/>
+      </w:rPr>
+    </w:lvl>
+    <w:lvl w:ilvl="2" w:tplc="04190005" w:tentative="1">
+      <w:start w:val="1"/>
+      <w:numFmt w:val="bullet"/>
+      <w:lvlText w:val=""/>
+      <w:lvlJc w:val="left"/>
+      <w:pPr>
+        <w:ind w:left="2160" w:hanging="360"/>
+      </w:pPr>
+      <w:rPr>
+        <w:rFonts w:ascii="Wingdings" w:hAnsi="Wingdings" w:hint="default"/>
+      </w:rPr>
+    </w:lvl>
+    <w:lvl w:ilvl="3" w:tplc="04190001" w:tentative="1">
+      <w:start w:val="1"/>
+      <w:numFmt w:val="bullet"/>
+      <w:lvlText w:val=""/>
+      <w:lvlJc w:val="left"/>
+      <w:pPr>
+        <w:ind w:left="2880" w:hanging="360"/>
+      </w:pPr>
+      <w:rPr>
+        <w:rFonts w:ascii="Symbol" w:hAnsi="Symbol" w:hint="default"/>
+      </w:rPr>
+    </w:lvl>
+    <w:lvl w:ilvl="4" w:tplc="04190003" w:tentative="1">
+      <w:start w:val="1"/>
+      <w:numFmt w:val="bullet"/>
+      <w:lvlText w:val="o"/>
+      <w:lvlJc w:val="left"/>
+      <w:pPr>
+        <w:ind w:left="3600" w:hanging="360"/>
+      </w:pPr>
+      <w:rPr>
+        <w:rFonts w:ascii="Courier New" w:hAnsi="Courier New" w:cs="Courier New" w:hint="default"/>
+      </w:rPr>
+    </w:lvl>
+    <w:lvl w:ilvl="5" w:tplc="04190005" w:tentative="1">
+      <w:start w:val="1"/>
+      <w:numFmt w:val="bullet"/>
+      <w:lvlText w:val=""/>
+      <w:lvlJc w:val="left"/>
+      <w:pPr>
+        <w:ind w:left="4320" w:hanging="360"/>
+      </w:pPr>
+      <w:rPr>
+        <w:rFonts w:ascii="Wingdings" w:hAnsi="Wingdings" w:hint="default"/>
+      </w:rPr>
+    </w:lvl>
+    <w:lvl w:ilvl="6" w:tplc="04190001" w:tentative="1">
+      <w:start w:val="1"/>
+      <w:numFmt w:val="bullet"/>
+      <w:lvlText w:val=""/>
+      <w:lvlJc w:val="left"/>
+      <w:pPr>
+        <w:ind w:left="5040" w:hanging="360"/>
+      </w:pPr>
+      <w:rPr>
+        <w:rFonts w:ascii="Symbol" w:hAnsi="Symbol" w:hint="default"/>
+      </w:rPr>
+    </w:lvl>
+    <w:lvl w:ilvl="7" w:tplc="04190003" w:tentative="1">
+      <w:start w:val="1"/>
+      <w:numFmt w:val="bullet"/>
+      <w:lvlText w:val="o"/>
+      <w:lvlJc w:val="left"/>
+      <w:pPr>
+        <w:ind w:left="5760" w:hanging="360"/>
+      </w:pPr>
+      <w:rPr>
+        <w:rFonts w:ascii="Courier New" w:hAnsi="Courier New" w:cs="Courier New" w:hint="default"/>
+      </w:rPr>
+    </w:lvl>
+    <w:lvl w:ilvl="8" w:tplc="04190005" w:tentative="1">
+      <w:start w:val="1"/>
+      <w:numFmt w:val="bullet"/>
+      <w:lvlText w:val=""/>
+      <w:lvlJc w:val="left"/>
+      <w:pPr>
+        <w:ind w:left="6480" w:hanging="360"/>
+      </w:pPr>
+      <w:rPr>
+        <w:rFonts w:ascii="Wingdings" w:hAnsi="Wingdings" w:hint="default"/>
+      </w:rPr>
+    </w:lvl>
+  </w:abstractNum>
+  <w:abstractNum w:abstractNumId="5" w15:restartNumberingAfterBreak="0">
     <w:nsid w:val="137941A4"/>
     <w:multiLevelType w:val="hybridMultilevel"/>
     <w:tmpl w:val="51B053E2"/>
@@ -4289,7 +6025,7 @@
       </w:pPr>
     </w:lvl>
   </w:abstractNum>
-  <w:abstractNum w:abstractNumId="5" w15:restartNumberingAfterBreak="0">
+  <w:abstractNum w:abstractNumId="6" w15:restartNumberingAfterBreak="0">
     <w:nsid w:val="15F51032"/>
     <w:multiLevelType w:val="multilevel"/>
     <w:tmpl w:val="EAD6AF54"/>
@@ -4411,7 +6147,7 @@
       </w:rPr>
     </w:lvl>
   </w:abstractNum>
-  <w:abstractNum w:abstractNumId="6" w15:restartNumberingAfterBreak="0">
+  <w:abstractNum w:abstractNumId="7" w15:restartNumberingAfterBreak="0">
     <w:nsid w:val="18547929"/>
     <w:multiLevelType w:val="hybridMultilevel"/>
     <w:tmpl w:val="E130A542"/>
@@ -4497,7 +6233,7 @@
       </w:pPr>
     </w:lvl>
   </w:abstractNum>
-  <w:abstractNum w:abstractNumId="7" w15:restartNumberingAfterBreak="0">
+  <w:abstractNum w:abstractNumId="8" w15:restartNumberingAfterBreak="0">
     <w:nsid w:val="25240D90"/>
     <w:multiLevelType w:val="hybridMultilevel"/>
     <w:tmpl w:val="08A29B70"/>
@@ -4610,7 +6346,120 @@
       </w:rPr>
     </w:lvl>
   </w:abstractNum>
-  <w:abstractNum w:abstractNumId="8" w15:restartNumberingAfterBreak="0">
+  <w:abstractNum w:abstractNumId="9" w15:restartNumberingAfterBreak="0">
+    <w:nsid w:val="2A44330D"/>
+    <w:multiLevelType w:val="hybridMultilevel"/>
+    <w:tmpl w:val="5D5C16B2"/>
+    <w:lvl w:ilvl="0" w:tplc="04190001">
+      <w:start w:val="1"/>
+      <w:numFmt w:val="bullet"/>
+      <w:lvlText w:val=""/>
+      <w:lvlJc w:val="left"/>
+      <w:pPr>
+        <w:ind w:left="720" w:hanging="360"/>
+      </w:pPr>
+      <w:rPr>
+        <w:rFonts w:ascii="Symbol" w:hAnsi="Symbol" w:hint="default"/>
+      </w:rPr>
+    </w:lvl>
+    <w:lvl w:ilvl="1" w:tplc="04190003" w:tentative="1">
+      <w:start w:val="1"/>
+      <w:numFmt w:val="bullet"/>
+      <w:lvlText w:val="o"/>
+      <w:lvlJc w:val="left"/>
+      <w:pPr>
+        <w:ind w:left="1440" w:hanging="360"/>
+      </w:pPr>
+      <w:rPr>
+        <w:rFonts w:ascii="Courier New" w:hAnsi="Courier New" w:cs="Courier New" w:hint="default"/>
+      </w:rPr>
+    </w:lvl>
+    <w:lvl w:ilvl="2" w:tplc="04190005" w:tentative="1">
+      <w:start w:val="1"/>
+      <w:numFmt w:val="bullet"/>
+      <w:lvlText w:val=""/>
+      <w:lvlJc w:val="left"/>
+      <w:pPr>
+        <w:ind w:left="2160" w:hanging="360"/>
+      </w:pPr>
+      <w:rPr>
+        <w:rFonts w:ascii="Wingdings" w:hAnsi="Wingdings" w:hint="default"/>
+      </w:rPr>
+    </w:lvl>
+    <w:lvl w:ilvl="3" w:tplc="04190001" w:tentative="1">
+      <w:start w:val="1"/>
+      <w:numFmt w:val="bullet"/>
+      <w:lvlText w:val=""/>
+      <w:lvlJc w:val="left"/>
+      <w:pPr>
+        <w:ind w:left="2880" w:hanging="360"/>
+      </w:pPr>
+      <w:rPr>
+        <w:rFonts w:ascii="Symbol" w:hAnsi="Symbol" w:hint="default"/>
+      </w:rPr>
+    </w:lvl>
+    <w:lvl w:ilvl="4" w:tplc="04190003" w:tentative="1">
+      <w:start w:val="1"/>
+      <w:numFmt w:val="bullet"/>
+      <w:lvlText w:val="o"/>
+      <w:lvlJc w:val="left"/>
+      <w:pPr>
+        <w:ind w:left="3600" w:hanging="360"/>
+      </w:pPr>
+      <w:rPr>
+        <w:rFonts w:ascii="Courier New" w:hAnsi="Courier New" w:cs="Courier New" w:hint="default"/>
+      </w:rPr>
+    </w:lvl>
+    <w:lvl w:ilvl="5" w:tplc="04190005" w:tentative="1">
+      <w:start w:val="1"/>
+      <w:numFmt w:val="bullet"/>
+      <w:lvlText w:val=""/>
+      <w:lvlJc w:val="left"/>
+      <w:pPr>
+        <w:ind w:left="4320" w:hanging="360"/>
+      </w:pPr>
+      <w:rPr>
+        <w:rFonts w:ascii="Wingdings" w:hAnsi="Wingdings" w:hint="default"/>
+      </w:rPr>
+    </w:lvl>
+    <w:lvl w:ilvl="6" w:tplc="04190001" w:tentative="1">
+      <w:start w:val="1"/>
+      <w:numFmt w:val="bullet"/>
+      <w:lvlText w:val=""/>
+      <w:lvlJc w:val="left"/>
+      <w:pPr>
+        <w:ind w:left="5040" w:hanging="360"/>
+      </w:pPr>
+      <w:rPr>
+        <w:rFonts w:ascii="Symbol" w:hAnsi="Symbol" w:hint="default"/>
+      </w:rPr>
+    </w:lvl>
+    <w:lvl w:ilvl="7" w:tplc="04190003" w:tentative="1">
+      <w:start w:val="1"/>
+      <w:numFmt w:val="bullet"/>
+      <w:lvlText w:val="o"/>
+      <w:lvlJc w:val="left"/>
+      <w:pPr>
+        <w:ind w:left="5760" w:hanging="360"/>
+      </w:pPr>
+      <w:rPr>
+        <w:rFonts w:ascii="Courier New" w:hAnsi="Courier New" w:cs="Courier New" w:hint="default"/>
+      </w:rPr>
+    </w:lvl>
+    <w:lvl w:ilvl="8" w:tplc="04190005" w:tentative="1">
+      <w:start w:val="1"/>
+      <w:numFmt w:val="bullet"/>
+      <w:lvlText w:val=""/>
+      <w:lvlJc w:val="left"/>
+      <w:pPr>
+        <w:ind w:left="6480" w:hanging="360"/>
+      </w:pPr>
+      <w:rPr>
+        <w:rFonts w:ascii="Wingdings" w:hAnsi="Wingdings" w:hint="default"/>
+      </w:rPr>
+    </w:lvl>
+  </w:abstractNum>
+  <w:abstractNum w:abstractNumId="10" w15:restartNumberingAfterBreak="0">
     <w:nsid w:val="2B0510FE"/>
     <w:multiLevelType w:val="hybridMultilevel"/>
     <w:tmpl w:val="6C300360"/>
@@ -4699,7 +6548,7 @@
       </w:pPr>
     </w:lvl>
   </w:abstractNum>
-  <w:abstractNum w:abstractNumId="9" w15:restartNumberingAfterBreak="0">
+  <w:abstractNum w:abstractNumId="11" w15:restartNumberingAfterBreak="0">
     <w:nsid w:val="2E68019F"/>
     <w:multiLevelType w:val="hybridMultilevel"/>
     <w:tmpl w:val="26C6DFBA"/>
@@ -4812,7 +6661,7 @@
       </w:rPr>
     </w:lvl>
   </w:abstractNum>
-  <w:abstractNum w:abstractNumId="10" w15:restartNumberingAfterBreak="0">
+  <w:abstractNum w:abstractNumId="12" w15:restartNumberingAfterBreak="0">
     <w:nsid w:val="306126B4"/>
     <w:multiLevelType w:val="hybridMultilevel"/>
     <w:tmpl w:val="6D1C6E3E"/>
@@ -4901,7 +6750,7 @@
       </w:pPr>
     </w:lvl>
   </w:abstractNum>
-  <w:abstractNum w:abstractNumId="11" w15:restartNumberingAfterBreak="0">
+  <w:abstractNum w:abstractNumId="13" w15:restartNumberingAfterBreak="0">
     <w:nsid w:val="38D34082"/>
     <w:multiLevelType w:val="hybridMultilevel"/>
     <w:tmpl w:val="E130A542"/>
@@ -4987,7 +6836,7 @@
       </w:pPr>
     </w:lvl>
   </w:abstractNum>
-  <w:abstractNum w:abstractNumId="12" w15:restartNumberingAfterBreak="0">
+  <w:abstractNum w:abstractNumId="14" w15:restartNumberingAfterBreak="0">
     <w:nsid w:val="3EA74F50"/>
     <w:multiLevelType w:val="hybridMultilevel"/>
     <w:tmpl w:val="6E7E3DAC"/>
@@ -5076,7 +6925,7 @@
       </w:pPr>
     </w:lvl>
   </w:abstractNum>
-  <w:abstractNum w:abstractNumId="13" w15:restartNumberingAfterBreak="0">
+  <w:abstractNum w:abstractNumId="15" w15:restartNumberingAfterBreak="0">
     <w:nsid w:val="3F876B7A"/>
     <w:multiLevelType w:val="hybridMultilevel"/>
     <w:tmpl w:val="EBFA645E"/>
@@ -5189,7 +7038,7 @@
       </w:rPr>
     </w:lvl>
   </w:abstractNum>
-  <w:abstractNum w:abstractNumId="14" w15:restartNumberingAfterBreak="0">
+  <w:abstractNum w:abstractNumId="16" w15:restartNumberingAfterBreak="0">
     <w:nsid w:val="43846F37"/>
     <w:multiLevelType w:val="hybridMultilevel"/>
     <w:tmpl w:val="87960FC4"/>
@@ -5302,7 +7151,7 @@
       </w:rPr>
     </w:lvl>
   </w:abstractNum>
-  <w:abstractNum w:abstractNumId="15" w15:restartNumberingAfterBreak="0">
+  <w:abstractNum w:abstractNumId="17" w15:restartNumberingAfterBreak="0">
     <w:nsid w:val="45580B16"/>
     <w:multiLevelType w:val="hybridMultilevel"/>
     <w:tmpl w:val="0018F908"/>
@@ -5415,7 +7264,7 @@
       </w:rPr>
     </w:lvl>
   </w:abstractNum>
-  <w:abstractNum w:abstractNumId="16" w15:restartNumberingAfterBreak="0">
+  <w:abstractNum w:abstractNumId="18" w15:restartNumberingAfterBreak="0">
     <w:nsid w:val="45952D89"/>
     <w:multiLevelType w:val="hybridMultilevel"/>
     <w:tmpl w:val="351A888C"/>
@@ -5501,7 +7350,7 @@
       </w:pPr>
     </w:lvl>
   </w:abstractNum>
-  <w:abstractNum w:abstractNumId="17" w15:restartNumberingAfterBreak="0">
+  <w:abstractNum w:abstractNumId="19" w15:restartNumberingAfterBreak="0">
     <w:nsid w:val="464503B9"/>
     <w:multiLevelType w:val="hybridMultilevel"/>
     <w:tmpl w:val="0D90C7D8"/>
@@ -5614,7 +7463,7 @@
       </w:rPr>
     </w:lvl>
   </w:abstractNum>
-  <w:abstractNum w:abstractNumId="18" w15:restartNumberingAfterBreak="0">
+  <w:abstractNum w:abstractNumId="20" w15:restartNumberingAfterBreak="0">
     <w:nsid w:val="46F736AE"/>
     <w:multiLevelType w:val="hybridMultilevel"/>
     <w:tmpl w:val="BCC8D41E"/>
@@ -5703,7 +7552,7 @@
       </w:pPr>
     </w:lvl>
   </w:abstractNum>
-  <w:abstractNum w:abstractNumId="19" w15:restartNumberingAfterBreak="0">
+  <w:abstractNum w:abstractNumId="21" w15:restartNumberingAfterBreak="0">
     <w:nsid w:val="4B5427F6"/>
     <w:multiLevelType w:val="hybridMultilevel"/>
     <w:tmpl w:val="BA84E49A"/>
@@ -5792,7 +7641,7 @@
       </w:pPr>
     </w:lvl>
   </w:abstractNum>
-  <w:abstractNum w:abstractNumId="20" w15:restartNumberingAfterBreak="0">
+  <w:abstractNum w:abstractNumId="22" w15:restartNumberingAfterBreak="0">
     <w:nsid w:val="4FD3083D"/>
     <w:multiLevelType w:val="hybridMultilevel"/>
     <w:tmpl w:val="65AE1AD0"/>
@@ -5878,7 +7727,120 @@
       </w:pPr>
     </w:lvl>
   </w:abstractNum>
-  <w:abstractNum w:abstractNumId="21" w15:restartNumberingAfterBreak="0">
+  <w:abstractNum w:abstractNumId="23" w15:restartNumberingAfterBreak="0">
+    <w:nsid w:val="548F41B4"/>
+    <w:multiLevelType w:val="hybridMultilevel"/>
+    <w:tmpl w:val="CB3AFD5E"/>
+    <w:lvl w:ilvl="0" w:tplc="04190001">
+      <w:start w:val="1"/>
+      <w:numFmt w:val="bullet"/>
+      <w:lvlText w:val=""/>
+      <w:lvlJc w:val="left"/>
+      <w:pPr>
+        <w:ind w:left="720" w:hanging="360"/>
+      </w:pPr>
+      <w:rPr>
+        <w:rFonts w:ascii="Symbol" w:hAnsi="Symbol" w:hint="default"/>
+      </w:rPr>
+    </w:lvl>
+    <w:lvl w:ilvl="1" w:tplc="04190003" w:tentative="1">
+      <w:start w:val="1"/>
+      <w:numFmt w:val="bullet"/>
+      <w:lvlText w:val="o"/>
+      <w:lvlJc w:val="left"/>
+      <w:pPr>
+        <w:ind w:left="1440" w:hanging="360"/>
+      </w:pPr>
+      <w:rPr>
+        <w:rFonts w:ascii="Courier New" w:hAnsi="Courier New" w:cs="Courier New" w:hint="default"/>
+      </w:rPr>
+    </w:lvl>
+    <w:lvl w:ilvl="2" w:tplc="04190005" w:tentative="1">
+      <w:start w:val="1"/>
+      <w:numFmt w:val="bullet"/>
+      <w:lvlText w:val=""/>
+      <w:lvlJc w:val="left"/>
+      <w:pPr>
+        <w:ind w:left="2160" w:hanging="360"/>
+      </w:pPr>
+      <w:rPr>
+        <w:rFonts w:ascii="Wingdings" w:hAnsi="Wingdings" w:hint="default"/>
+      </w:rPr>
+    </w:lvl>
+    <w:lvl w:ilvl="3" w:tplc="04190001" w:tentative="1">
+      <w:start w:val="1"/>
+      <w:numFmt w:val="bullet"/>
+      <w:lvlText w:val=""/>
+      <w:lvlJc w:val="left"/>
+      <w:pPr>
+        <w:ind w:left="2880" w:hanging="360"/>
+      </w:pPr>
+      <w:rPr>
+        <w:rFonts w:ascii="Symbol" w:hAnsi="Symbol" w:hint="default"/>
+      </w:rPr>
+    </w:lvl>
+    <w:lvl w:ilvl="4" w:tplc="04190003" w:tentative="1">
+      <w:start w:val="1"/>
+      <w:numFmt w:val="bullet"/>
+      <w:lvlText w:val="o"/>
+      <w:lvlJc w:val="left"/>
+      <w:pPr>
+        <w:ind w:left="3600" w:hanging="360"/>
+      </w:pPr>
+      <w:rPr>
+        <w:rFonts w:ascii="Courier New" w:hAnsi="Courier New" w:cs="Courier New" w:hint="default"/>
+      </w:rPr>
+    </w:lvl>
+    <w:lvl w:ilvl="5" w:tplc="04190005" w:tentative="1">
+      <w:start w:val="1"/>
+      <w:numFmt w:val="bullet"/>
+      <w:lvlText w:val=""/>
+      <w:lvlJc w:val="left"/>
+      <w:pPr>
+        <w:ind w:left="4320" w:hanging="360"/>
+      </w:pPr>
+      <w:rPr>
+        <w:rFonts w:ascii="Wingdings" w:hAnsi="Wingdings" w:hint="default"/>
+      </w:rPr>
+    </w:lvl>
+    <w:lvl w:ilvl="6" w:tplc="04190001" w:tentative="1">
+      <w:start w:val="1"/>
+      <w:numFmt w:val="bullet"/>
+      <w:lvlText w:val=""/>
+      <w:lvlJc w:val="left"/>
+      <w:pPr>
+        <w:ind w:left="5040" w:hanging="360"/>
+      </w:pPr>
+      <w:rPr>
+        <w:rFonts w:ascii="Symbol" w:hAnsi="Symbol" w:hint="default"/>
+      </w:rPr>
+    </w:lvl>
+    <w:lvl w:ilvl="7" w:tplc="04190003" w:tentative="1">
+      <w:start w:val="1"/>
+      <w:numFmt w:val="bullet"/>
+      <w:lvlText w:val="o"/>
+      <w:lvlJc w:val="left"/>
+      <w:pPr>
+        <w:ind w:left="5760" w:hanging="360"/>
+      </w:pPr>
+      <w:rPr>
+        <w:rFonts w:ascii="Courier New" w:hAnsi="Courier New" w:cs="Courier New" w:hint="default"/>
+      </w:rPr>
+    </w:lvl>
+    <w:lvl w:ilvl="8" w:tplc="04190005" w:tentative="1">
+      <w:start w:val="1"/>
+      <w:numFmt w:val="bullet"/>
+      <w:lvlText w:val=""/>
+      <w:lvlJc w:val="left"/>
+      <w:pPr>
+        <w:ind w:left="6480" w:hanging="360"/>
+      </w:pPr>
+      <w:rPr>
+        <w:rFonts w:ascii="Wingdings" w:hAnsi="Wingdings" w:hint="default"/>
+      </w:rPr>
+    </w:lvl>
+  </w:abstractNum>
+  <w:abstractNum w:abstractNumId="24" w15:restartNumberingAfterBreak="0">
     <w:nsid w:val="5ADF5ED9"/>
     <w:multiLevelType w:val="hybridMultilevel"/>
     <w:tmpl w:val="08AAB636"/>
@@ -5967,7 +7929,7 @@
       </w:pPr>
     </w:lvl>
   </w:abstractNum>
-  <w:abstractNum w:abstractNumId="22" w15:restartNumberingAfterBreak="0">
+  <w:abstractNum w:abstractNumId="25" w15:restartNumberingAfterBreak="0">
     <w:nsid w:val="5ED260C6"/>
     <w:multiLevelType w:val="hybridMultilevel"/>
     <w:tmpl w:val="71B0EFC2"/>
@@ -6056,7 +8018,7 @@
       </w:pPr>
     </w:lvl>
   </w:abstractNum>
-  <w:abstractNum w:abstractNumId="23" w15:restartNumberingAfterBreak="0">
+  <w:abstractNum w:abstractNumId="26" w15:restartNumberingAfterBreak="0">
     <w:nsid w:val="60027C57"/>
     <w:multiLevelType w:val="hybridMultilevel"/>
     <w:tmpl w:val="BBE82934"/>
@@ -6142,7 +8104,7 @@
       </w:pPr>
     </w:lvl>
   </w:abstractNum>
-  <w:abstractNum w:abstractNumId="24" w15:restartNumberingAfterBreak="0">
+  <w:abstractNum w:abstractNumId="27" w15:restartNumberingAfterBreak="0">
     <w:nsid w:val="645C5D2A"/>
     <w:multiLevelType w:val="hybridMultilevel"/>
     <w:tmpl w:val="AA52BF60"/>
@@ -6255,7 +8217,7 @@
       </w:rPr>
     </w:lvl>
   </w:abstractNum>
-  <w:abstractNum w:abstractNumId="25" w15:restartNumberingAfterBreak="0">
+  <w:abstractNum w:abstractNumId="28" w15:restartNumberingAfterBreak="0">
     <w:nsid w:val="69C5790A"/>
     <w:multiLevelType w:val="multilevel"/>
     <w:tmpl w:val="06762778"/>
@@ -6377,7 +8339,7 @@
       </w:rPr>
     </w:lvl>
   </w:abstractNum>
-  <w:abstractNum w:abstractNumId="26" w15:restartNumberingAfterBreak="0">
+  <w:abstractNum w:abstractNumId="29" w15:restartNumberingAfterBreak="0">
     <w:nsid w:val="6ACE2D0C"/>
     <w:multiLevelType w:val="hybridMultilevel"/>
     <w:tmpl w:val="B284FBFC"/>
@@ -6517,7 +8479,7 @@
       </w:rPr>
     </w:lvl>
   </w:abstractNum>
-  <w:abstractNum w:abstractNumId="27" w15:restartNumberingAfterBreak="0">
+  <w:abstractNum w:abstractNumId="30" w15:restartNumberingAfterBreak="0">
     <w:nsid w:val="6C762767"/>
     <w:multiLevelType w:val="hybridMultilevel"/>
     <w:tmpl w:val="3E2EFED0"/>
@@ -6630,7 +8592,7 @@
       </w:rPr>
     </w:lvl>
   </w:abstractNum>
-  <w:abstractNum w:abstractNumId="28" w15:restartNumberingAfterBreak="0">
+  <w:abstractNum w:abstractNumId="31" w15:restartNumberingAfterBreak="0">
     <w:nsid w:val="77AC49D4"/>
     <w:multiLevelType w:val="hybridMultilevel"/>
     <w:tmpl w:val="60483C40"/>
@@ -6719,7 +8681,7 @@
       </w:pPr>
     </w:lvl>
   </w:abstractNum>
-  <w:abstractNum w:abstractNumId="29" w15:restartNumberingAfterBreak="0">
+  <w:abstractNum w:abstractNumId="32" w15:restartNumberingAfterBreak="0">
     <w:nsid w:val="7B3154E3"/>
     <w:multiLevelType w:val="hybridMultilevel"/>
     <w:tmpl w:val="D0366434"/>
@@ -6808,7 +8770,7 @@
       </w:pPr>
     </w:lvl>
   </w:abstractNum>
-  <w:abstractNum w:abstractNumId="30" w15:restartNumberingAfterBreak="0">
+  <w:abstractNum w:abstractNumId="33" w15:restartNumberingAfterBreak="0">
     <w:nsid w:val="7E92005F"/>
     <w:multiLevelType w:val="hybridMultilevel"/>
     <w:tmpl w:val="EEDC368C"/>
@@ -6895,100 +8857,100 @@
     </w:lvl>
   </w:abstractNum>
   <w:num w:numId="1">
+    <w:abstractNumId w:val="21"/>
+  </w:num>
+  <w:num w:numId="2">
+    <w:abstractNumId w:val="27"/>
+  </w:num>
+  <w:num w:numId="3">
+    <w:abstractNumId w:val="17"/>
+  </w:num>
+  <w:num w:numId="4">
+    <w:abstractNumId w:val="29"/>
+  </w:num>
+  <w:num w:numId="5">
+    <w:abstractNumId w:val="16"/>
+  </w:num>
+  <w:num w:numId="6">
     <w:abstractNumId w:val="19"/>
   </w:num>
-  <w:num w:numId="2">
-    <w:abstractNumId w:val="24"/>
-  </w:num>
-  <w:num w:numId="3">
-    <w:abstractNumId w:val="15"/>
-  </w:num>
-  <w:num w:numId="4">
-    <w:abstractNumId w:val="26"/>
-  </w:num>
-  <w:num w:numId="5">
-    <w:abstractNumId w:val="14"/>
-  </w:num>
-  <w:num w:numId="6">
-    <w:abstractNumId w:val="17"/>
-  </w:num>
   <w:num w:numId="7">
-    <w:abstractNumId w:val="11"/>
+    <w:abstractNumId w:val="13"/>
   </w:num>
   <w:num w:numId="8">
     <w:abstractNumId w:val="1"/>
   </w:num>
   <w:num w:numId="9">
-    <w:abstractNumId w:val="12"/>
+    <w:abstractNumId w:val="14"/>
   </w:num>
   <w:num w:numId="10">
-    <w:abstractNumId w:val="18"/>
+    <w:abstractNumId w:val="20"/>
   </w:num>
   <w:num w:numId="11">
     <w:abstractNumId w:val="2"/>
   </w:num>
   <w:num w:numId="12">
-    <w:abstractNumId w:val="8"/>
+    <w:abstractNumId w:val="10"/>
   </w:num>
   <w:num w:numId="13">
     <w:abstractNumId w:val="3"/>
   </w:num>
   <w:num w:numId="14">
+    <w:abstractNumId w:val="31"/>
+  </w:num>
+  <w:num w:numId="15">
+    <w:abstractNumId w:val="11"/>
+  </w:num>
+  <w:num w:numId="16">
     <w:abstractNumId w:val="28"/>
   </w:num>
-  <w:num w:numId="15">
-    <w:abstractNumId w:val="9"/>
+  <w:num w:numId="17">
+    <w:abstractNumId w:val="30"/>
   </w:num>
-  <w:num w:numId="16">
+  <w:num w:numId="18">
+    <w:abstractNumId w:val="6"/>
+  </w:num>
+  <w:num w:numId="19">
+    <w:abstractNumId w:val="33"/>
+  </w:num>
+  <w:num w:numId="20">
+    <w:abstractNumId w:val="5"/>
+  </w:num>
+  <w:num w:numId="21">
+    <w:abstractNumId w:val="24"/>
+  </w:num>
+  <w:num w:numId="22">
     <w:abstractNumId w:val="25"/>
   </w:num>
-  <w:num w:numId="17">
-    <w:abstractNumId w:val="27"/>
-  </w:num>
-  <w:num w:numId="18">
-    <w:abstractNumId w:val="5"/>
-  </w:num>
-  <w:num w:numId="19">
-    <w:abstractNumId w:val="30"/>
-  </w:num>
-  <w:num w:numId="20">
-    <w:abstractNumId w:val="4"/>
-  </w:num>
-  <w:num w:numId="21">
-    <w:abstractNumId w:val="21"/>
-  </w:num>
-  <w:num w:numId="22">
-    <w:abstractNumId w:val="22"/>
-  </w:num>
   <w:num w:numId="23">
-    <w:abstractNumId w:val="10"/>
+    <w:abstractNumId w:val="12"/>
   </w:num>
   <w:num w:numId="24">
-    <w:abstractNumId w:val="16"/>
+    <w:abstractNumId w:val="18"/>
   </w:num>
   <w:num w:numId="25">
-    <w:abstractNumId w:val="29"/>
+    <w:abstractNumId w:val="32"/>
   </w:num>
   <w:num w:numId="26">
-    <w:abstractNumId w:val="13"/>
+    <w:abstractNumId w:val="15"/>
   </w:num>
   <w:num w:numId="27">
-    <w:abstractNumId w:val="6"/>
+    <w:abstractNumId w:val="7"/>
   </w:num>
   <w:num w:numId="28">
-    <w:abstractNumId w:val="7"/>
+    <w:abstractNumId w:val="8"/>
   </w:num>
   <w:num w:numId="29">
-    <w:abstractNumId w:val="23"/>
+    <w:abstractNumId w:val="26"/>
   </w:num>
   <w:num w:numId="30">
-    <w:abstractNumId w:val="20"/>
+    <w:abstractNumId w:val="22"/>
   </w:num>
   <w:num w:numId="31">
     <w:abstractNumId w:val="0"/>
   </w:num>
   <w:num w:numId="32">
-    <w:abstractNumId w:val="5"/>
+    <w:abstractNumId w:val="6"/>
     <w:lvlOverride w:ilvl="0">
       <w:startOverride w:val="1"/>
     </w:lvlOverride>
@@ -7016,6 +8978,15 @@
     <w:lvlOverride w:ilvl="8">
       <w:startOverride w:val="1"/>
     </w:lvlOverride>
+  </w:num>
+  <w:num w:numId="33">
+    <w:abstractNumId w:val="9"/>
+  </w:num>
+  <w:num w:numId="34">
+    <w:abstractNumId w:val="23"/>
+  </w:num>
+  <w:num w:numId="35">
+    <w:abstractNumId w:val="4"/>
   </w:num>
 </w:numbering>
 </file>
@@ -7418,7 +9389,7 @@
   <w:style w:type="paragraph" w:default="1" w:styleId="a">
     <w:name w:val="Normal"/>
     <w:qFormat/>
-    <w:rsid w:val="00F11643"/>
+    <w:rsid w:val="00154FE8"/>
   </w:style>
   <w:style w:type="paragraph" w:styleId="1">
     <w:name w:val="heading 1"/>
@@ -7466,7 +9437,6 @@
   <w:style w:type="character" w:default="1" w:styleId="a0">
     <w:name w:val="Default Paragraph Font"/>
     <w:uiPriority w:val="1"/>
-    <w:semiHidden/>
     <w:unhideWhenUsed/>
   </w:style>
   <w:style w:type="table" w:default="1" w:styleId="a1">
@@ -7833,6 +9803,32 @@
       <w:ind w:left="220"/>
     </w:pPr>
   </w:style>
+  <w:style w:type="paragraph" w:customStyle="1" w:styleId="text-black">
+    <w:name w:val="text-black"/>
+    <w:basedOn w:val="a"/>
+    <w:rsid w:val="009A063B"/>
+    <w:pPr>
+      <w:spacing w:before="100" w:beforeAutospacing="1" w:after="100" w:afterAutospacing="1" w:line="240" w:lineRule="auto"/>
+    </w:pPr>
+    <w:rPr>
+      <w:rFonts w:ascii="Times New Roman" w:eastAsia="Times New Roman" w:hAnsi="Times New Roman" w:cs="Times New Roman"/>
+      <w:sz w:val="24"/>
+      <w:szCs w:val="24"/>
+      <w:lang w:eastAsia="ru-RU"/>
+    </w:rPr>
+  </w:style>
+  <w:style w:type="character" w:styleId="af5">
+    <w:name w:val="Unresolved Mention"/>
+    <w:basedOn w:val="a0"/>
+    <w:uiPriority w:val="99"/>
+    <w:semiHidden/>
+    <w:unhideWhenUsed/>
+    <w:rsid w:val="002D3F25"/>
+    <w:rPr>
+      <w:color w:val="605E5C"/>
+      <w:shd w:val="clear" w:color="auto" w:fill="E1DFDD"/>
+    </w:rPr>
+  </w:style>
 </w:styles>
 </file>
 

</xml_diff>